<commit_message>
day 26 fix  issuse and securty login
</commit_message>
<xml_diff>
--- a/public/anonse2025.docx
+++ b/public/anonse2025.docx
@@ -92,6 +92,7 @@
           <w:bCs/>
           <w:sz w:val="40"/>
           <w:szCs w:val="40"/>
+          <w:rtl/>
           <w:lang w:val="en-US" w:bidi="ar-MA"/>
         </w:rPr>
       </w:pPr>
@@ -162,34 +163,6 @@
           <w:lang w:val="en-US" w:bidi="ar-MA"/>
         </w:rPr>
         <w:t>}</w:t>
-      </w:r>
-    </w:p>
-    <w:p>
-      <w:pPr>
-        <w:bidi/>
-        <w:spacing w:after="0" w:line="240" w:lineRule="auto"/>
-        <w:jc w:val="both"/>
-        <w:rPr>
-          <w:rFonts w:ascii="Sakkal Majalla" w:hAnsi="Sakkal Majalla" w:cs="Sakkal Majalla"/>
-          <w:b/>
-          <w:bCs/>
-          <w:sz w:val="40"/>
-          <w:szCs w:val="40"/>
-          <w:rtl/>
-          <w:lang w:bidi="ar-MA"/>
-        </w:rPr>
-      </w:pPr>
-      <w:r>
-        <w:rPr>
-          <w:rFonts w:ascii="Sakkal Majalla" w:hAnsi="Sakkal Majalla" w:cs="Sakkal Majalla"/>
-          <w:b/>
-          <w:bCs/>
-          <w:sz w:val="40"/>
-          <w:szCs w:val="40"/>
-          <w:rtl/>
-          <w:lang w:bidi="ar-MA"/>
-        </w:rPr>
-        <w:t xml:space="preserve"> :</w:t>
       </w:r>
     </w:p>
     <w:p>
@@ -269,16 +242,16 @@
         <mc:AlternateContent>
           <mc:Choice Requires="wps">
             <w:drawing>
-              <wp:anchor distT="0" distB="0" distL="114300" distR="114300" simplePos="0" relativeHeight="251670528" behindDoc="0" locked="0" layoutInCell="1" allowOverlap="1" wp14:anchorId="79B09BB8" wp14:editId="0810C144">
+              <wp:anchor distT="0" distB="0" distL="114300" distR="114300" simplePos="0" relativeHeight="251670528" behindDoc="0" locked="0" layoutInCell="1" allowOverlap="1" wp14:anchorId="79B09BB8" wp14:editId="7A865621">
                 <wp:simplePos x="0" y="0"/>
                 <wp:positionH relativeFrom="column">
-                  <wp:posOffset>-92075</wp:posOffset>
+                  <wp:posOffset>-229235</wp:posOffset>
                 </wp:positionH>
                 <wp:positionV relativeFrom="paragraph">
-                  <wp:posOffset>1050290</wp:posOffset>
+                  <wp:posOffset>1046480</wp:posOffset>
                 </wp:positionV>
-                <wp:extent cx="5972175" cy="1657350"/>
-                <wp:effectExtent l="19050" t="19050" r="47625" b="38100"/>
+                <wp:extent cx="6015990" cy="1360170"/>
+                <wp:effectExtent l="19050" t="19050" r="41910" b="30480"/>
                 <wp:wrapNone/>
                 <wp:docPr id="778431019" name="AutoShape 34"/>
                 <wp:cNvGraphicFramePr>
@@ -293,7 +266,7 @@
                       <wps:spPr bwMode="auto">
                         <a:xfrm>
                           <a:off x="0" y="0"/>
-                          <a:ext cx="5972175" cy="1657350"/>
+                          <a:ext cx="6015990" cy="1360170"/>
                         </a:xfrm>
                         <a:prstGeom prst="roundRect">
                           <a:avLst>
@@ -406,7 +379,7 @@
           </mc:Choice>
           <mc:Fallback>
             <w:pict>
-              <v:roundrect w14:anchorId="79B09BB8" id="AutoShape 34" o:spid="_x0000_s1026" style="position:absolute;left:0;text-align:left;margin-left:-7.25pt;margin-top:82.7pt;width:470.25pt;height:130.5pt;z-index:251670528;visibility:visible;mso-wrap-style:square;mso-width-percent:0;mso-height-percent:0;mso-wrap-distance-left:9pt;mso-wrap-distance-top:0;mso-wrap-distance-right:9pt;mso-wrap-distance-bottom:0;mso-position-horizontal:absolute;mso-position-horizontal-relative:text;mso-position-vertical:absolute;mso-position-vertical-relative:text;mso-width-percent:0;mso-height-percent:0;mso-width-relative:page;mso-height-relative:page;v-text-anchor:top" arcsize="10923f" o:gfxdata="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" fillcolor="white [3201]" strokecolor="black [3200]" strokeweight="5pt">
+              <v:roundrect w14:anchorId="79B09BB8" id="AutoShape 34" o:spid="_x0000_s1026" style="position:absolute;left:0;text-align:left;margin-left:-18.05pt;margin-top:82.4pt;width:473.7pt;height:107.1pt;z-index:251670528;visibility:visible;mso-wrap-style:square;mso-width-percent:0;mso-height-percent:0;mso-wrap-distance-left:9pt;mso-wrap-distance-top:0;mso-wrap-distance-right:9pt;mso-wrap-distance-bottom:0;mso-position-horizontal:absolute;mso-position-horizontal-relative:text;mso-position-vertical:absolute;mso-position-vertical-relative:text;mso-width-percent:0;mso-height-percent:0;mso-width-relative:page;mso-height-relative:page;v-text-anchor:top" arcsize="10923f" o:gfxdata="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" fillcolor="white [3201]" strokecolor="black [3200]" strokeweight="5pt">
                 <v:stroke linestyle="thickThin"/>
                 <v:shadow color="#868686"/>
                 <v:textbox>
@@ -751,8 +724,7 @@
           <w:bCs/>
           <w:sz w:val="32"/>
           <w:szCs w:val="32"/>
-          <w:u w:val="single"/>
-          <w:rtl/>
+          <w:u w:val="double"/>
           <w:lang w:bidi="ar-MA"/>
         </w:rPr>
       </w:pPr>
@@ -768,16 +740,13 @@
           <w:sz w:val="32"/>
           <w:szCs w:val="32"/>
           <w:u w:val="double"/>
+          <w:rtl/>
           <w:lang w:bidi="ar-MA"/>
         </w:rPr>
       </w:pPr>
-    </w:p>
-    <w:p>
-      <w:pPr>
-        <w:bidi/>
-        <w:jc w:val="both"/>
-        <w:rPr>
-          <w:rFonts w:cs="Sultan Medium"/>
+      <w:r>
+        <w:rPr>
+          <w:rFonts w:cs="Sultan Medium" w:hint="cs"/>
           <w:b/>
           <w:bCs/>
           <w:sz w:val="32"/>
@@ -786,18 +755,6 @@
           <w:rtl/>
           <w:lang w:bidi="ar-MA"/>
         </w:rPr>
-      </w:pPr>
-      <w:r>
-        <w:rPr>
-          <w:rFonts w:cs="Sultan Medium" w:hint="cs"/>
-          <w:b/>
-          <w:bCs/>
-          <w:sz w:val="32"/>
-          <w:szCs w:val="32"/>
-          <w:u w:val="double"/>
-          <w:rtl/>
-          <w:lang w:bidi="ar-MA"/>
-        </w:rPr>
         <w:t>هذا وتتكون لجنة المناقشة من السادة الأساتذة الآتية أسماؤهم:</w:t>
       </w:r>
     </w:p>
@@ -805,8 +762,8 @@
       <w:tblPr>
         <w:tblStyle w:val="TableGrid"/>
         <w:bidiVisual/>
-        <w:tblW w:w="10095" w:type="dxa"/>
-        <w:tblInd w:w="-459" w:type="dxa"/>
+        <w:tblW w:w="10098" w:type="dxa"/>
+        <w:tblInd w:w="-462" w:type="dxa"/>
         <w:tblBorders>
           <w:top w:val="none" w:sz="0" w:space="0" w:color="auto"/>
           <w:left w:val="none" w:sz="0" w:space="0" w:color="auto"/>
@@ -819,9 +776,9 @@
       </w:tblPr>
       <w:tblGrid>
         <w:gridCol w:w="2724"/>
-        <w:gridCol w:w="4205"/>
-        <w:gridCol w:w="864"/>
-        <w:gridCol w:w="2302"/>
+        <w:gridCol w:w="4459"/>
+        <w:gridCol w:w="1134"/>
+        <w:gridCol w:w="1781"/>
       </w:tblGrid>
       <w:tr>
         <w:trPr>
@@ -829,7 +786,7 @@
         </w:trPr>
         <w:tc>
           <w:tcPr>
-            <w:tcW w:w="2724" w:type="dxa"/>
+            <w:tcW w:w="2364" w:type="dxa"/>
           </w:tcPr>
           <w:p>
             <w:pPr>
@@ -841,8 +798,8 @@
                 <w:rFonts w:ascii="Copperplate Gothic Bold" w:hAnsi="Copperplate Gothic Bold" w:cs="Aharoni"/>
                 <w:b/>
                 <w:bCs/>
-                <w:sz w:val="32"/>
-                <w:szCs w:val="32"/>
+                <w:sz w:val="24"/>
+                <w:szCs w:val="24"/>
                 <w:rtl/>
                 <w:lang w:bidi="ar-MA"/>
               </w:rPr>
@@ -852,8 +809,8 @@
                 <w:rFonts w:ascii="Copperplate Gothic Bold" w:hAnsi="Copperplate Gothic Bold" w:cs="Sakkal Majalla"/>
                 <w:b/>
                 <w:bCs/>
-                <w:sz w:val="32"/>
-                <w:szCs w:val="32"/>
+                <w:sz w:val="24"/>
+                <w:szCs w:val="24"/>
                 <w:lang w:bidi="ar-MA"/>
               </w:rPr>
               <w:t>${DOC1}</w:t>
@@ -863,8 +820,8 @@
                 <w:rFonts w:ascii="Copperplate Gothic Bold" w:hAnsi="Copperplate Gothic Bold" w:cs="Aharoni"/>
                 <w:b/>
                 <w:bCs/>
-                <w:sz w:val="32"/>
-                <w:szCs w:val="32"/>
+                <w:sz w:val="24"/>
+                <w:szCs w:val="24"/>
                 <w:rtl/>
                 <w:lang w:bidi="ar-MA"/>
               </w:rPr>
@@ -875,8 +832,8 @@
                 <w:rFonts w:ascii="Copperplate Gothic Bold" w:hAnsi="Copperplate Gothic Bold" w:cs="Aharoni"/>
                 <w:b/>
                 <w:bCs/>
-                <w:sz w:val="32"/>
-                <w:szCs w:val="32"/>
+                <w:sz w:val="24"/>
+                <w:szCs w:val="24"/>
                 <w:lang w:bidi="ar-MA"/>
               </w:rPr>
               <w:t xml:space="preserve">      ${JURY1}</w:t>
@@ -885,8 +842,7 @@
         </w:tc>
         <w:tc>
           <w:tcPr>
-            <w:tcW w:w="5298" w:type="dxa"/>
-            <w:gridSpan w:val="2"/>
+            <w:tcW w:w="4714" w:type="dxa"/>
           </w:tcPr>
           <w:p>
             <w:pPr>
@@ -896,8 +852,8 @@
                 <w:rFonts w:ascii="Copperplate Gothic Bold" w:hAnsi="Copperplate Gothic Bold" w:cs="Aharoni"/>
                 <w:b/>
                 <w:bCs/>
-                <w:sz w:val="32"/>
-                <w:szCs w:val="32"/>
+                <w:sz w:val="24"/>
+                <w:szCs w:val="24"/>
                 <w:rtl/>
                 <w:lang w:bidi="ar-MA"/>
               </w:rPr>
@@ -907,8 +863,8 @@
                 <w:rFonts w:ascii="Copperplate Gothic Bold" w:hAnsi="Copperplate Gothic Bold" w:cs="Sakkal Majalla"/>
                 <w:b/>
                 <w:bCs/>
-                <w:sz w:val="32"/>
-                <w:szCs w:val="32"/>
+                <w:sz w:val="24"/>
+                <w:szCs w:val="24"/>
                 <w:lang w:bidi="ar-MA"/>
               </w:rPr>
               <w:t>${GRADE1}</w:t>
@@ -917,7 +873,8 @@
         </w:tc>
         <w:tc>
           <w:tcPr>
-            <w:tcW w:w="2073" w:type="dxa"/>
+            <w:tcW w:w="3020" w:type="dxa"/>
+            <w:gridSpan w:val="2"/>
           </w:tcPr>
           <w:p>
             <w:pPr>
@@ -927,8 +884,8 @@
                 <w:rFonts w:ascii="Copperplate Gothic Bold" w:hAnsi="Copperplate Gothic Bold" w:cs="Aharoni"/>
                 <w:b/>
                 <w:bCs/>
-                <w:sz w:val="32"/>
-                <w:szCs w:val="32"/>
+                <w:sz w:val="24"/>
+                <w:szCs w:val="24"/>
                 <w:rtl/>
                 <w:lang w:bidi="ar-MA"/>
               </w:rPr>
@@ -938,11 +895,132 @@
                 <w:rFonts w:ascii="Copperplate Gothic Bold" w:hAnsi="Copperplate Gothic Bold" w:cs="Sakkal Majalla"/>
                 <w:b/>
                 <w:bCs/>
-                <w:sz w:val="32"/>
-                <w:szCs w:val="32"/>
+                <w:sz w:val="24"/>
+                <w:szCs w:val="24"/>
                 <w:lang w:bidi="ar-MA"/>
               </w:rPr>
               <w:t>${STATUS1}</w:t>
+            </w:r>
+          </w:p>
+        </w:tc>
+      </w:tr>
+      <w:tr>
+        <w:trPr>
+          <w:trHeight w:val="533"/>
+        </w:trPr>
+        <w:tc>
+          <w:tcPr>
+            <w:tcW w:w="2364" w:type="dxa"/>
+          </w:tcPr>
+          <w:p>
+            <w:pPr>
+              <w:bidi/>
+              <w:rPr>
+                <w:rFonts w:ascii="Copperplate Gothic Bold" w:hAnsi="Copperplate Gothic Bold" w:cs="Aharoni"/>
+                <w:b/>
+                <w:bCs/>
+                <w:sz w:val="24"/>
+                <w:szCs w:val="24"/>
+                <w:rtl/>
+                <w:lang w:bidi="ar-MA"/>
+              </w:rPr>
+            </w:pPr>
+            <w:r>
+              <w:rPr>
+                <w:rFonts w:ascii="Copperplate Gothic Bold" w:hAnsi="Copperplate Gothic Bold" w:cs="Sakkal Majalla"/>
+                <w:b/>
+                <w:bCs/>
+                <w:sz w:val="24"/>
+                <w:szCs w:val="24"/>
+                <w:lang w:bidi="ar-MA"/>
+              </w:rPr>
+              <w:t>${DOC2}</w:t>
+            </w:r>
+            <w:r>
+              <w:rPr>
+                <w:rFonts w:ascii="Copperplate Gothic Bold" w:hAnsi="Copperplate Gothic Bold" w:cs="Aharoni"/>
+                <w:b/>
+                <w:bCs/>
+                <w:sz w:val="24"/>
+                <w:szCs w:val="24"/>
+                <w:rtl/>
+                <w:lang w:bidi="ar-MA"/>
+              </w:rPr>
+              <w:t xml:space="preserve">. </w:t>
+            </w:r>
+            <w:r>
+              <w:rPr>
+                <w:rFonts w:ascii="Copperplate Gothic Bold" w:hAnsi="Copperplate Gothic Bold" w:cs="Aharoni"/>
+                <w:b/>
+                <w:bCs/>
+                <w:sz w:val="24"/>
+                <w:szCs w:val="24"/>
+                <w:lang w:bidi="ar-MA"/>
+              </w:rPr>
+              <w:t>${JURY2}</w:t>
+            </w:r>
+          </w:p>
+        </w:tc>
+        <w:tc>
+          <w:tcPr>
+            <w:tcW w:w="5953" w:type="dxa"/>
+            <w:gridSpan w:val="2"/>
+          </w:tcPr>
+          <w:p>
+            <w:pPr>
+              <w:bidi/>
+              <w:jc w:val="both"/>
+              <w:rPr>
+                <w:rFonts w:ascii="Copperplate Gothic Bold" w:hAnsi="Copperplate Gothic Bold" w:cs="Aharoni"/>
+                <w:b/>
+                <w:bCs/>
+                <w:sz w:val="24"/>
+                <w:szCs w:val="24"/>
+                <w:rtl/>
+                <w:lang w:bidi="ar-MA"/>
+              </w:rPr>
+            </w:pPr>
+            <w:r>
+              <w:rPr>
+                <w:rFonts w:ascii="Copperplate Gothic Bold" w:hAnsi="Copperplate Gothic Bold" w:cs="Sakkal Majalla"/>
+                <w:b/>
+                <w:bCs/>
+                <w:sz w:val="24"/>
+                <w:szCs w:val="24"/>
+                <w:lang w:bidi="ar-MA"/>
+              </w:rPr>
+              <w:t xml:space="preserve">${GRADE2} </w:t>
+            </w:r>
+          </w:p>
+        </w:tc>
+        <w:tc>
+          <w:tcPr>
+            <w:tcW w:w="1781" w:type="dxa"/>
+          </w:tcPr>
+          <w:p>
+            <w:pPr>
+              <w:bidi/>
+              <w:jc w:val="right"/>
+              <w:rPr>
+                <w:rFonts w:ascii="Copperplate Gothic Bold" w:hAnsi="Copperplate Gothic Bold" w:cs="Aharoni"/>
+                <w:b/>
+                <w:bCs/>
+                <w:sz w:val="24"/>
+                <w:szCs w:val="24"/>
+                <w:rtl/>
+                <w:lang w:bidi="ar-MA"/>
+              </w:rPr>
+            </w:pPr>
+            <w:r>
+              <w:rPr>
+                <w:rFonts w:ascii="Copperplate Gothic Bold" w:hAnsi="Copperplate Gothic Bold" w:cs="Sakkal Majalla"/>
+                <w:b/>
+                <w:bCs/>
+                <w:sz w:val="24"/>
+                <w:szCs w:val="24"/>
+                <w:lang w:bidi="ar-MA"/>
+              </w:rPr>
+              <w:t>${STATUS2}</w:t>
             </w:r>
           </w:p>
         </w:tc>
@@ -953,60 +1031,86 @@
         </w:trPr>
         <w:tc>
           <w:tcPr>
-            <w:tcW w:w="2724" w:type="dxa"/>
+            <w:tcW w:w="2364" w:type="dxa"/>
           </w:tcPr>
           <w:p>
             <w:pPr>
               <w:bidi/>
-              <w:rPr>
-                <w:rFonts w:ascii="Copperplate Gothic Bold" w:hAnsi="Copperplate Gothic Bold" w:cs="Aharoni"/>
-                <w:b/>
-                <w:bCs/>
-                <w:sz w:val="32"/>
-                <w:szCs w:val="32"/>
+              <w:jc w:val="both"/>
+              <w:rPr>
+                <w:rFonts w:ascii="Copperplate Gothic Bold" w:hAnsi="Copperplate Gothic Bold" w:cs="Aharoni"/>
+                <w:b/>
+                <w:bCs/>
+                <w:sz w:val="24"/>
+                <w:szCs w:val="24"/>
+                <w:lang w:bidi="ar-MA"/>
+              </w:rPr>
+            </w:pPr>
+            <w:r>
+              <w:rPr>
+                <w:rFonts w:ascii="Copperplate Gothic Bold" w:hAnsi="Copperplate Gothic Bold" w:cs="Sakkal Majalla"/>
+                <w:b/>
+                <w:bCs/>
+                <w:sz w:val="24"/>
+                <w:szCs w:val="24"/>
+                <w:lang w:bidi="ar-MA"/>
+              </w:rPr>
+              <w:t>${DOC3}</w:t>
+            </w:r>
+            <w:r>
+              <w:rPr>
+                <w:rFonts w:ascii="Copperplate Gothic Bold" w:hAnsi="Copperplate Gothic Bold" w:cs="Aharoni"/>
+                <w:b/>
+                <w:bCs/>
+                <w:sz w:val="24"/>
+                <w:szCs w:val="24"/>
                 <w:rtl/>
                 <w:lang w:bidi="ar-MA"/>
               </w:rPr>
-            </w:pPr>
-            <w:r>
-              <w:rPr>
-                <w:rFonts w:ascii="Copperplate Gothic Bold" w:hAnsi="Copperplate Gothic Bold" w:cs="Sakkal Majalla"/>
-                <w:b/>
-                <w:bCs/>
-                <w:sz w:val="32"/>
-                <w:szCs w:val="32"/>
-                <w:lang w:bidi="ar-MA"/>
-              </w:rPr>
-              <w:t>${DOC2}</w:t>
-            </w:r>
-            <w:r>
-              <w:rPr>
-                <w:rFonts w:ascii="Copperplate Gothic Bold" w:hAnsi="Copperplate Gothic Bold" w:cs="Aharoni"/>
-                <w:b/>
-                <w:bCs/>
-                <w:sz w:val="32"/>
-                <w:szCs w:val="32"/>
+              <w:t xml:space="preserve">. </w:t>
+            </w:r>
+            <w:r>
+              <w:rPr>
+                <w:rFonts w:ascii="Copperplate Gothic Bold" w:hAnsi="Copperplate Gothic Bold" w:cs="Aharoni"/>
+                <w:b/>
+                <w:bCs/>
+                <w:sz w:val="24"/>
+                <w:szCs w:val="24"/>
+                <w:lang w:bidi="ar-MA"/>
+              </w:rPr>
+              <w:t>${JURY3}</w:t>
+            </w:r>
+          </w:p>
+          <w:p>
+            <w:pPr>
+              <w:tabs>
+                <w:tab w:val="left" w:pos="2508"/>
+              </w:tabs>
+              <w:bidi/>
+              <w:rPr>
+                <w:rFonts w:ascii="Copperplate Gothic Bold" w:hAnsi="Copperplate Gothic Bold" w:cs="Aharoni"/>
+                <w:sz w:val="24"/>
+                <w:szCs w:val="24"/>
                 <w:rtl/>
                 <w:lang w:bidi="ar-MA"/>
               </w:rPr>
-              <w:t xml:space="preserve">. </w:t>
-            </w:r>
-            <w:r>
-              <w:rPr>
-                <w:rFonts w:ascii="Copperplate Gothic Bold" w:hAnsi="Copperplate Gothic Bold" w:cs="Aharoni"/>
-                <w:b/>
-                <w:bCs/>
-                <w:sz w:val="32"/>
-                <w:szCs w:val="32"/>
-                <w:lang w:bidi="ar-MA"/>
-              </w:rPr>
-              <w:t>${JURY2}</w:t>
+            </w:pPr>
+            <w:r>
+              <w:rPr>
+                <w:rFonts w:ascii="Copperplate Gothic Bold" w:hAnsi="Copperplate Gothic Bold" w:cs="Times New Roman"/>
+                <w:sz w:val="24"/>
+                <w:szCs w:val="24"/>
+                <w:rtl/>
+                <w:lang w:bidi="ar-MA"/>
+              </w:rPr>
+              <w:tab/>
             </w:r>
           </w:p>
         </w:tc>
         <w:tc>
           <w:tcPr>
-            <w:tcW w:w="4363" w:type="dxa"/>
+            <w:tcW w:w="5953" w:type="dxa"/>
+            <w:gridSpan w:val="2"/>
           </w:tcPr>
           <w:p>
             <w:pPr>
@@ -1016,8 +1120,8 @@
                 <w:rFonts w:ascii="Copperplate Gothic Bold" w:hAnsi="Copperplate Gothic Bold" w:cs="Aharoni"/>
                 <w:b/>
                 <w:bCs/>
-                <w:sz w:val="32"/>
-                <w:szCs w:val="32"/>
+                <w:sz w:val="24"/>
+                <w:szCs w:val="24"/>
                 <w:rtl/>
                 <w:lang w:bidi="ar-MA"/>
               </w:rPr>
@@ -1027,29 +1131,887 @@
                 <w:rFonts w:ascii="Copperplate Gothic Bold" w:hAnsi="Copperplate Gothic Bold" w:cs="Sakkal Majalla"/>
                 <w:b/>
                 <w:bCs/>
-                <w:sz w:val="32"/>
-                <w:szCs w:val="32"/>
-                <w:lang w:bidi="ar-MA"/>
-              </w:rPr>
-              <w:t xml:space="preserve">${GRADE2} </w:t>
+                <w:sz w:val="24"/>
+                <w:szCs w:val="24"/>
+                <w:lang w:bidi="ar-MA"/>
+              </w:rPr>
+              <w:t>${GRADE3}</w:t>
             </w:r>
           </w:p>
         </w:tc>
         <w:tc>
           <w:tcPr>
-            <w:tcW w:w="3008" w:type="dxa"/>
+            <w:tcW w:w="1781" w:type="dxa"/>
+          </w:tcPr>
+          <w:p>
+            <w:pPr>
+              <w:bidi/>
+              <w:jc w:val="right"/>
+              <w:rPr>
+                <w:rFonts w:ascii="Copperplate Gothic Bold" w:hAnsi="Copperplate Gothic Bold" w:cs="Aharoni"/>
+                <w:b/>
+                <w:bCs/>
+                <w:sz w:val="24"/>
+                <w:szCs w:val="24"/>
+                <w:rtl/>
+                <w:lang w:bidi="ar-MA"/>
+              </w:rPr>
+            </w:pPr>
+            <w:r>
+              <w:rPr>
+                <w:rFonts w:ascii="Copperplate Gothic Bold" w:hAnsi="Copperplate Gothic Bold" w:cs="Sakkal Majalla"/>
+                <w:b/>
+                <w:bCs/>
+                <w:sz w:val="24"/>
+                <w:szCs w:val="24"/>
+                <w:lang w:bidi="ar-MA"/>
+              </w:rPr>
+              <w:t>${STATUS3}</w:t>
+            </w:r>
+          </w:p>
+        </w:tc>
+      </w:tr>
+      <w:tr>
+        <w:trPr>
+          <w:trHeight w:val="2027"/>
+        </w:trPr>
+        <w:tc>
+          <w:tcPr>
+            <w:tcW w:w="2364" w:type="dxa"/>
+          </w:tcPr>
+          <w:p>
+            <w:pPr>
+              <w:bidi/>
+              <w:jc w:val="both"/>
+              <w:rPr>
+                <w:rFonts w:ascii="Copperplate Gothic Bold" w:hAnsi="Copperplate Gothic Bold" w:cs="Sakkal Majalla"/>
+                <w:b/>
+                <w:bCs/>
+                <w:sz w:val="24"/>
+                <w:szCs w:val="24"/>
+                <w:lang w:bidi="ar-MA"/>
+              </w:rPr>
+            </w:pPr>
+            <w:r>
+              <w:rPr>
+                <w:rFonts w:ascii="Copperplate Gothic Bold" w:hAnsi="Copperplate Gothic Bold" w:cs="Sakkal Majalla"/>
+                <w:b/>
+                <w:bCs/>
+                <w:sz w:val="24"/>
+                <w:szCs w:val="24"/>
+                <w:lang w:bidi="ar-MA"/>
+              </w:rPr>
+              <w:t>${DOC4}</w:t>
+            </w:r>
+            <w:r>
+              <w:rPr>
+                <w:rFonts w:ascii="Copperplate Gothic Bold" w:hAnsi="Copperplate Gothic Bold" w:cs="Aharoni"/>
+                <w:b/>
+                <w:bCs/>
+                <w:sz w:val="24"/>
+                <w:szCs w:val="24"/>
+                <w:rtl/>
+                <w:lang w:bidi="ar-MA"/>
+              </w:rPr>
+              <w:t xml:space="preserve">. </w:t>
+            </w:r>
+            <w:r>
+              <w:rPr>
+                <w:rFonts w:ascii="Copperplate Gothic Bold" w:hAnsi="Copperplate Gothic Bold" w:cs="Aharoni"/>
+                <w:b/>
+                <w:bCs/>
+                <w:sz w:val="24"/>
+                <w:szCs w:val="24"/>
+                <w:lang w:bidi="ar-MA"/>
+              </w:rPr>
+              <w:t>${JURY4}</w:t>
+            </w:r>
+          </w:p>
+          <w:p>
+            <w:pPr>
+              <w:bidi/>
+              <w:rPr>
+                <w:rFonts w:ascii="Copperplate Gothic Bold" w:hAnsi="Copperplate Gothic Bold" w:cs="Sakkal Majalla"/>
+                <w:b/>
+                <w:bCs/>
+                <w:sz w:val="24"/>
+                <w:szCs w:val="24"/>
+                <w:lang w:bidi="ar-MA"/>
+              </w:rPr>
+            </w:pPr>
+          </w:p>
+          <w:p>
+            <w:pPr>
+              <w:bidi/>
+              <w:rPr>
+                <w:rFonts w:ascii="Copperplate Gothic Bold" w:hAnsi="Copperplate Gothic Bold" w:cs="Sakkal Majalla"/>
+                <w:b/>
+                <w:bCs/>
+                <w:sz w:val="24"/>
+                <w:szCs w:val="24"/>
+                <w:lang w:bidi="ar-MA"/>
+              </w:rPr>
+            </w:pPr>
+            <w:r>
+              <w:rPr>
+                <w:rFonts w:ascii="Copperplate Gothic Bold" w:hAnsi="Copperplate Gothic Bold" w:cs="Sakkal Majalla"/>
+                <w:b/>
+                <w:bCs/>
+                <w:sz w:val="24"/>
+                <w:szCs w:val="24"/>
+                <w:lang w:bidi="ar-MA"/>
+              </w:rPr>
+              <w:t>${DOC</w:t>
+            </w:r>
+            <w:r>
+              <w:rPr>
+                <w:rFonts w:ascii="Copperplate Gothic Bold" w:hAnsi="Copperplate Gothic Bold" w:cs="Sakkal Majalla"/>
+                <w:b/>
+                <w:bCs/>
+                <w:sz w:val="24"/>
+                <w:szCs w:val="24"/>
+                <w:lang w:bidi="ar-MA"/>
+              </w:rPr>
+              <w:t>5</w:t>
+            </w:r>
+            <w:r>
+              <w:rPr>
+                <w:rFonts w:ascii="Copperplate Gothic Bold" w:hAnsi="Copperplate Gothic Bold" w:cs="Sakkal Majalla"/>
+                <w:b/>
+                <w:bCs/>
+                <w:sz w:val="24"/>
+                <w:szCs w:val="24"/>
+                <w:lang w:bidi="ar-MA"/>
+              </w:rPr>
+              <w:t>}</w:t>
+            </w:r>
+            <w:r>
+              <w:rPr>
+                <w:rFonts w:ascii="Copperplate Gothic Bold" w:hAnsi="Copperplate Gothic Bold" w:cs="Aharoni"/>
+                <w:b/>
+                <w:bCs/>
+                <w:sz w:val="24"/>
+                <w:szCs w:val="24"/>
+                <w:rtl/>
+                <w:lang w:bidi="ar-MA"/>
+              </w:rPr>
+              <w:t xml:space="preserve">. </w:t>
+            </w:r>
+            <w:r>
+              <w:rPr>
+                <w:rFonts w:ascii="Copperplate Gothic Bold" w:hAnsi="Copperplate Gothic Bold" w:cs="Aharoni"/>
+                <w:b/>
+                <w:bCs/>
+                <w:sz w:val="24"/>
+                <w:szCs w:val="24"/>
+                <w:lang w:bidi="ar-MA"/>
+              </w:rPr>
+              <w:t>${JURY</w:t>
+            </w:r>
+            <w:r>
+              <w:rPr>
+                <w:rFonts w:ascii="Copperplate Gothic Bold" w:hAnsi="Copperplate Gothic Bold" w:cs="Aharoni"/>
+                <w:b/>
+                <w:bCs/>
+                <w:sz w:val="24"/>
+                <w:szCs w:val="24"/>
+                <w:lang w:bidi="ar-MA"/>
+              </w:rPr>
+              <w:t>5</w:t>
+            </w:r>
+            <w:r>
+              <w:rPr>
+                <w:rFonts w:ascii="Copperplate Gothic Bold" w:hAnsi="Copperplate Gothic Bold" w:cs="Aharoni"/>
+                <w:b/>
+                <w:bCs/>
+                <w:sz w:val="24"/>
+                <w:szCs w:val="24"/>
+                <w:lang w:bidi="ar-MA"/>
+              </w:rPr>
+              <w:t>}</w:t>
+            </w:r>
+          </w:p>
+          <w:p>
+            <w:pPr>
+              <w:bidi/>
+              <w:rPr>
+                <w:rFonts w:ascii="Copperplate Gothic Bold" w:hAnsi="Copperplate Gothic Bold" w:cs="Aharoni"/>
+                <w:sz w:val="24"/>
+                <w:szCs w:val="24"/>
+                <w:lang w:bidi="ar-MA"/>
+              </w:rPr>
+            </w:pPr>
+          </w:p>
+          <w:p>
+            <w:pPr>
+              <w:bidi/>
+              <w:rPr>
+                <w:rFonts w:ascii="Copperplate Gothic Bold" w:hAnsi="Copperplate Gothic Bold" w:cs="Aharoni"/>
+                <w:b/>
+                <w:bCs/>
+                <w:sz w:val="24"/>
+                <w:szCs w:val="24"/>
+                <w:lang w:bidi="ar-MA"/>
+              </w:rPr>
+            </w:pPr>
+            <w:r>
+              <w:rPr>
+                <w:rFonts w:ascii="Copperplate Gothic Bold" w:hAnsi="Copperplate Gothic Bold" w:cs="Sakkal Majalla"/>
+                <w:b/>
+                <w:bCs/>
+                <w:sz w:val="24"/>
+                <w:szCs w:val="24"/>
+                <w:lang w:bidi="ar-MA"/>
+              </w:rPr>
+              <w:t>DOC</w:t>
+            </w:r>
+            <w:r>
+              <w:rPr>
+                <w:rFonts w:ascii="Copperplate Gothic Bold" w:hAnsi="Copperplate Gothic Bold" w:cs="Sakkal Majalla"/>
+                <w:b/>
+                <w:bCs/>
+                <w:sz w:val="24"/>
+                <w:szCs w:val="24"/>
+                <w:lang w:bidi="ar-MA"/>
+              </w:rPr>
+              <w:t>6</w:t>
+            </w:r>
+            <w:r>
+              <w:rPr>
+                <w:rFonts w:ascii="Copperplate Gothic Bold" w:hAnsi="Copperplate Gothic Bold" w:cs="Sakkal Majalla"/>
+                <w:b/>
+                <w:bCs/>
+                <w:sz w:val="24"/>
+                <w:szCs w:val="24"/>
+                <w:lang w:bidi="ar-MA"/>
+              </w:rPr>
+              <w:t>}</w:t>
+            </w:r>
+            <w:r>
+              <w:rPr>
+                <w:rFonts w:ascii="Copperplate Gothic Bold" w:hAnsi="Copperplate Gothic Bold" w:cs="Aharoni"/>
+                <w:b/>
+                <w:bCs/>
+                <w:sz w:val="24"/>
+                <w:szCs w:val="24"/>
+                <w:rtl/>
+                <w:lang w:bidi="ar-MA"/>
+              </w:rPr>
+              <w:t xml:space="preserve">. </w:t>
+            </w:r>
+            <w:r>
+              <w:rPr>
+                <w:rFonts w:ascii="Copperplate Gothic Bold" w:hAnsi="Copperplate Gothic Bold" w:cs="Aharoni"/>
+                <w:b/>
+                <w:bCs/>
+                <w:sz w:val="24"/>
+                <w:szCs w:val="24"/>
+                <w:lang w:bidi="ar-MA"/>
+              </w:rPr>
+              <w:t>${JURY</w:t>
+            </w:r>
+            <w:r>
+              <w:rPr>
+                <w:rFonts w:ascii="Copperplate Gothic Bold" w:hAnsi="Copperplate Gothic Bold" w:cs="Aharoni"/>
+                <w:b/>
+                <w:bCs/>
+                <w:sz w:val="24"/>
+                <w:szCs w:val="24"/>
+                <w:lang w:bidi="ar-MA"/>
+              </w:rPr>
+              <w:t>6</w:t>
+            </w:r>
+            <w:r>
+              <w:rPr>
+                <w:rFonts w:ascii="Copperplate Gothic Bold" w:hAnsi="Copperplate Gothic Bold" w:cs="Aharoni"/>
+                <w:b/>
+                <w:bCs/>
+                <w:sz w:val="24"/>
+                <w:szCs w:val="24"/>
+                <w:lang w:bidi="ar-MA"/>
+              </w:rPr>
+              <w:t>}</w:t>
+            </w:r>
+          </w:p>
+          <w:p>
+            <w:pPr>
+              <w:bidi/>
+              <w:rPr>
+                <w:rFonts w:ascii="Copperplate Gothic Bold" w:hAnsi="Copperplate Gothic Bold" w:cs="Sakkal Majalla"/>
+                <w:b/>
+                <w:bCs/>
+                <w:sz w:val="24"/>
+                <w:szCs w:val="24"/>
+                <w:lang w:bidi="ar-MA"/>
+              </w:rPr>
+            </w:pPr>
+          </w:p>
+          <w:p>
+            <w:pPr>
+              <w:bidi/>
+              <w:rPr>
+                <w:rFonts w:ascii="Copperplate Gothic Bold" w:hAnsi="Copperplate Gothic Bold" w:cs="Aharoni"/>
+                <w:b/>
+                <w:bCs/>
+                <w:sz w:val="24"/>
+                <w:szCs w:val="24"/>
+                <w:lang w:bidi="ar-MA"/>
+              </w:rPr>
+            </w:pPr>
+            <w:r>
+              <w:rPr>
+                <w:rFonts w:ascii="Copperplate Gothic Bold" w:hAnsi="Copperplate Gothic Bold" w:cs="Sakkal Majalla"/>
+                <w:b/>
+                <w:bCs/>
+                <w:sz w:val="24"/>
+                <w:szCs w:val="24"/>
+                <w:lang w:bidi="ar-MA"/>
+              </w:rPr>
+              <w:t>DOC</w:t>
+            </w:r>
+            <w:r>
+              <w:rPr>
+                <w:rFonts w:ascii="Copperplate Gothic Bold" w:hAnsi="Copperplate Gothic Bold" w:cs="Sakkal Majalla"/>
+                <w:b/>
+                <w:bCs/>
+                <w:sz w:val="24"/>
+                <w:szCs w:val="24"/>
+                <w:lang w:bidi="ar-MA"/>
+              </w:rPr>
+              <w:t>7</w:t>
+            </w:r>
+            <w:r>
+              <w:rPr>
+                <w:rFonts w:ascii="Copperplate Gothic Bold" w:hAnsi="Copperplate Gothic Bold" w:cs="Sakkal Majalla"/>
+                <w:b/>
+                <w:bCs/>
+                <w:sz w:val="24"/>
+                <w:szCs w:val="24"/>
+                <w:lang w:bidi="ar-MA"/>
+              </w:rPr>
+              <w:t>}</w:t>
+            </w:r>
+            <w:r>
+              <w:rPr>
+                <w:rFonts w:ascii="Copperplate Gothic Bold" w:hAnsi="Copperplate Gothic Bold" w:cs="Aharoni"/>
+                <w:b/>
+                <w:bCs/>
+                <w:sz w:val="24"/>
+                <w:szCs w:val="24"/>
+                <w:rtl/>
+                <w:lang w:bidi="ar-MA"/>
+              </w:rPr>
+              <w:t xml:space="preserve">. </w:t>
+            </w:r>
+            <w:r>
+              <w:rPr>
+                <w:rFonts w:ascii="Copperplate Gothic Bold" w:hAnsi="Copperplate Gothic Bold" w:cs="Aharoni"/>
+                <w:b/>
+                <w:bCs/>
+                <w:sz w:val="24"/>
+                <w:szCs w:val="24"/>
+                <w:lang w:bidi="ar-MA"/>
+              </w:rPr>
+              <w:t>${JURY</w:t>
+            </w:r>
+            <w:r>
+              <w:rPr>
+                <w:rFonts w:ascii="Copperplate Gothic Bold" w:hAnsi="Copperplate Gothic Bold" w:cs="Aharoni"/>
+                <w:b/>
+                <w:bCs/>
+                <w:sz w:val="24"/>
+                <w:szCs w:val="24"/>
+                <w:lang w:bidi="ar-MA"/>
+              </w:rPr>
+              <w:t>7</w:t>
+            </w:r>
+            <w:r>
+              <w:rPr>
+                <w:rFonts w:ascii="Copperplate Gothic Bold" w:hAnsi="Copperplate Gothic Bold" w:cs="Aharoni"/>
+                <w:b/>
+                <w:bCs/>
+                <w:sz w:val="24"/>
+                <w:szCs w:val="24"/>
+                <w:lang w:bidi="ar-MA"/>
+              </w:rPr>
+              <w:t>}</w:t>
+            </w:r>
+          </w:p>
+          <w:p>
+            <w:pPr>
+              <w:bidi/>
+              <w:rPr>
+                <w:rFonts w:ascii="Copperplate Gothic Bold" w:hAnsi="Copperplate Gothic Bold" w:cs="Sakkal Majalla"/>
+                <w:b/>
+                <w:bCs/>
+                <w:sz w:val="24"/>
+                <w:szCs w:val="24"/>
+                <w:lang w:bidi="ar-MA"/>
+              </w:rPr>
+            </w:pPr>
+          </w:p>
+          <w:p>
+            <w:pPr>
+              <w:bidi/>
+              <w:rPr>
+                <w:rFonts w:ascii="Copperplate Gothic Bold" w:hAnsi="Copperplate Gothic Bold" w:cs="Aharoni"/>
+                <w:sz w:val="24"/>
+                <w:szCs w:val="24"/>
+                <w:rtl/>
+                <w:lang w:bidi="ar-MA"/>
+              </w:rPr>
+            </w:pPr>
+          </w:p>
+          <w:p>
+            <w:pPr>
+              <w:bidi/>
+              <w:jc w:val="right"/>
+              <w:rPr>
+                <w:rFonts w:ascii="Copperplate Gothic Bold" w:hAnsi="Copperplate Gothic Bold" w:cs="Aharoni"/>
+                <w:sz w:val="24"/>
+                <w:szCs w:val="24"/>
+                <w:rtl/>
+                <w:lang w:bidi="ar-MA"/>
+              </w:rPr>
+            </w:pPr>
+            <w:r>
+              <w:rPr>
+                <w:rFonts w:ascii="Copperplate Gothic Bold" w:hAnsi="Copperplate Gothic Bold" w:cs="Sakkal Majalla"/>
+                <w:b/>
+                <w:bCs/>
+                <w:sz w:val="24"/>
+                <w:szCs w:val="24"/>
+                <w:lang w:bidi="ar-MA"/>
+              </w:rPr>
+              <w:lastRenderedPageBreak/>
+              <w:t xml:space="preserve">   </w:t>
+            </w:r>
+          </w:p>
+        </w:tc>
+        <w:tc>
+          <w:tcPr>
+            <w:tcW w:w="5953" w:type="dxa"/>
             <w:gridSpan w:val="2"/>
           </w:tcPr>
           <w:p>
             <w:pPr>
               <w:bidi/>
+              <w:jc w:val="both"/>
+              <w:rPr>
+                <w:rFonts w:ascii="Copperplate Gothic Bold" w:hAnsi="Copperplate Gothic Bold" w:cs="Sakkal Majalla"/>
+                <w:b/>
+                <w:bCs/>
+                <w:sz w:val="24"/>
+                <w:szCs w:val="24"/>
+                <w:lang w:bidi="ar-MA"/>
+              </w:rPr>
+            </w:pPr>
+            <w:r>
+              <w:rPr>
+                <w:rFonts w:ascii="Copperplate Gothic Bold" w:hAnsi="Copperplate Gothic Bold" w:cs="Sakkal Majalla"/>
+                <w:b/>
+                <w:bCs/>
+                <w:sz w:val="24"/>
+                <w:szCs w:val="24"/>
+                <w:lang w:bidi="ar-MA"/>
+              </w:rPr>
+              <w:lastRenderedPageBreak/>
+              <w:t>${GRADE4}</w:t>
+            </w:r>
+          </w:p>
+          <w:p>
+            <w:pPr>
+              <w:bidi/>
+              <w:rPr>
+                <w:rFonts w:ascii="Copperplate Gothic Bold" w:hAnsi="Copperplate Gothic Bold" w:cs="Sakkal Majalla"/>
+                <w:b/>
+                <w:bCs/>
+                <w:sz w:val="24"/>
+                <w:szCs w:val="24"/>
+                <w:lang w:bidi="ar-MA"/>
+              </w:rPr>
+            </w:pPr>
+          </w:p>
+          <w:p>
+            <w:pPr>
+              <w:bidi/>
+              <w:rPr>
+                <w:rFonts w:ascii="Copperplate Gothic Bold" w:hAnsi="Copperplate Gothic Bold" w:cs="Sakkal Majalla"/>
+                <w:b/>
+                <w:bCs/>
+                <w:sz w:val="24"/>
+                <w:szCs w:val="24"/>
+                <w:lang w:bidi="ar-MA"/>
+              </w:rPr>
+            </w:pPr>
+            <w:r>
+              <w:rPr>
+                <w:rFonts w:ascii="Copperplate Gothic Bold" w:hAnsi="Copperplate Gothic Bold" w:cs="Sakkal Majalla"/>
+                <w:b/>
+                <w:bCs/>
+                <w:sz w:val="24"/>
+                <w:szCs w:val="24"/>
+                <w:lang w:bidi="ar-MA"/>
+              </w:rPr>
+              <w:t>${GRADE</w:t>
+            </w:r>
+            <w:r>
+              <w:rPr>
+                <w:rFonts w:ascii="Copperplate Gothic Bold" w:hAnsi="Copperplate Gothic Bold" w:cs="Sakkal Majalla"/>
+                <w:b/>
+                <w:bCs/>
+                <w:sz w:val="24"/>
+                <w:szCs w:val="24"/>
+                <w:lang w:bidi="ar-MA"/>
+              </w:rPr>
+              <w:t>5</w:t>
+            </w:r>
+            <w:r>
+              <w:rPr>
+                <w:rFonts w:ascii="Copperplate Gothic Bold" w:hAnsi="Copperplate Gothic Bold" w:cs="Sakkal Majalla"/>
+                <w:b/>
+                <w:bCs/>
+                <w:sz w:val="24"/>
+                <w:szCs w:val="24"/>
+                <w:lang w:bidi="ar-MA"/>
+              </w:rPr>
+              <w:t>}</w:t>
+            </w:r>
+          </w:p>
+          <w:p>
+            <w:pPr>
+              <w:bidi/>
+              <w:rPr>
+                <w:rFonts w:ascii="Copperplate Gothic Bold" w:hAnsi="Copperplate Gothic Bold" w:cs="Sakkal Majalla"/>
+                <w:b/>
+                <w:bCs/>
+                <w:sz w:val="24"/>
+                <w:szCs w:val="24"/>
+                <w:lang w:bidi="ar-MA"/>
+              </w:rPr>
+            </w:pPr>
+          </w:p>
+          <w:p>
+            <w:pPr>
+              <w:bidi/>
+              <w:rPr>
+                <w:rFonts w:ascii="Copperplate Gothic Bold" w:hAnsi="Copperplate Gothic Bold" w:cs="Sakkal Majalla"/>
+                <w:b/>
+                <w:bCs/>
+                <w:sz w:val="24"/>
+                <w:szCs w:val="24"/>
+                <w:lang w:bidi="ar-MA"/>
+              </w:rPr>
+            </w:pPr>
+            <w:r>
+              <w:rPr>
+                <w:rFonts w:ascii="Copperplate Gothic Bold" w:hAnsi="Copperplate Gothic Bold" w:cs="Sakkal Majalla"/>
+                <w:b/>
+                <w:bCs/>
+                <w:sz w:val="24"/>
+                <w:szCs w:val="24"/>
+                <w:lang w:bidi="ar-MA"/>
+              </w:rPr>
+              <w:t>${GRADE</w:t>
+            </w:r>
+            <w:r>
+              <w:rPr>
+                <w:rFonts w:ascii="Copperplate Gothic Bold" w:hAnsi="Copperplate Gothic Bold" w:cs="Sakkal Majalla"/>
+                <w:b/>
+                <w:bCs/>
+                <w:sz w:val="24"/>
+                <w:szCs w:val="24"/>
+                <w:lang w:bidi="ar-MA"/>
+              </w:rPr>
+              <w:t>6</w:t>
+            </w:r>
+            <w:r>
+              <w:rPr>
+                <w:rFonts w:ascii="Copperplate Gothic Bold" w:hAnsi="Copperplate Gothic Bold" w:cs="Sakkal Majalla"/>
+                <w:b/>
+                <w:bCs/>
+                <w:sz w:val="24"/>
+                <w:szCs w:val="24"/>
+                <w:lang w:bidi="ar-MA"/>
+              </w:rPr>
+              <w:t>}</w:t>
+            </w:r>
+          </w:p>
+          <w:p>
+            <w:pPr>
+              <w:bidi/>
+              <w:rPr>
+                <w:rFonts w:ascii="Copperplate Gothic Bold" w:hAnsi="Copperplate Gothic Bold" w:cs="Sakkal Majalla"/>
+                <w:b/>
+                <w:bCs/>
+                <w:sz w:val="24"/>
+                <w:szCs w:val="24"/>
+                <w:lang w:bidi="ar-MA"/>
+              </w:rPr>
+            </w:pPr>
+          </w:p>
+          <w:p>
+            <w:pPr>
+              <w:bidi/>
+              <w:rPr>
+                <w:rFonts w:ascii="Copperplate Gothic Bold" w:hAnsi="Copperplate Gothic Bold" w:cs="Sakkal Majalla"/>
+                <w:b/>
+                <w:bCs/>
+                <w:sz w:val="24"/>
+                <w:szCs w:val="24"/>
+                <w:lang w:bidi="ar-MA"/>
+              </w:rPr>
+            </w:pPr>
+            <w:r>
+              <w:rPr>
+                <w:rFonts w:ascii="Copperplate Gothic Bold" w:hAnsi="Copperplate Gothic Bold" w:cs="Sakkal Majalla"/>
+                <w:b/>
+                <w:bCs/>
+                <w:sz w:val="24"/>
+                <w:szCs w:val="24"/>
+                <w:lang w:bidi="ar-MA"/>
+              </w:rPr>
+              <w:t>${GRADE</w:t>
+            </w:r>
+            <w:r>
+              <w:rPr>
+                <w:rFonts w:ascii="Copperplate Gothic Bold" w:hAnsi="Copperplate Gothic Bold" w:cs="Sakkal Majalla"/>
+                <w:b/>
+                <w:bCs/>
+                <w:sz w:val="24"/>
+                <w:szCs w:val="24"/>
+                <w:lang w:bidi="ar-MA"/>
+              </w:rPr>
+              <w:t>7</w:t>
+            </w:r>
+            <w:r>
+              <w:rPr>
+                <w:rFonts w:ascii="Copperplate Gothic Bold" w:hAnsi="Copperplate Gothic Bold" w:cs="Sakkal Majalla"/>
+                <w:b/>
+                <w:bCs/>
+                <w:sz w:val="24"/>
+                <w:szCs w:val="24"/>
+                <w:lang w:bidi="ar-MA"/>
+              </w:rPr>
+              <w:t>}</w:t>
+            </w:r>
+          </w:p>
+          <w:p>
+            <w:pPr>
+              <w:bidi/>
+              <w:rPr>
+                <w:rFonts w:ascii="Copperplate Gothic Bold" w:hAnsi="Copperplate Gothic Bold" w:cs="Sakkal Majalla"/>
+                <w:b/>
+                <w:bCs/>
+                <w:sz w:val="24"/>
+                <w:szCs w:val="24"/>
+                <w:lang w:bidi="ar-MA"/>
+              </w:rPr>
+            </w:pPr>
+          </w:p>
+          <w:p>
+            <w:pPr>
+              <w:tabs>
+                <w:tab w:val="left" w:pos="240"/>
+                <w:tab w:val="left" w:pos="955"/>
+              </w:tabs>
+              <w:bidi/>
+              <w:rPr>
+                <w:rFonts w:ascii="Copperplate Gothic Bold" w:hAnsi="Copperplate Gothic Bold" w:cs="Aharoni"/>
+                <w:sz w:val="24"/>
+                <w:szCs w:val="24"/>
+                <w:rtl/>
+                <w:lang w:bidi="ar-MA"/>
+              </w:rPr>
+            </w:pPr>
+            <w:r>
+              <w:rPr>
+                <w:rFonts w:ascii="Copperplate Gothic Bold" w:hAnsi="Copperplate Gothic Bold" w:cs="Times New Roman"/>
+                <w:sz w:val="24"/>
+                <w:szCs w:val="24"/>
+                <w:rtl/>
+                <w:lang w:bidi="ar-MA"/>
+              </w:rPr>
+              <w:tab/>
+            </w:r>
+            <w:r>
+              <w:rPr>
+                <w:rFonts w:ascii="Copperplate Gothic Bold" w:hAnsi="Copperplate Gothic Bold" w:cs="Times New Roman"/>
+                <w:sz w:val="24"/>
+                <w:szCs w:val="24"/>
+                <w:rtl/>
+                <w:lang w:bidi="ar-MA"/>
+              </w:rPr>
+              <w:tab/>
+            </w:r>
+          </w:p>
+        </w:tc>
+        <w:tc>
+          <w:tcPr>
+            <w:tcW w:w="1781" w:type="dxa"/>
+          </w:tcPr>
+          <w:p>
+            <w:pPr>
+              <w:bidi/>
               <w:jc w:val="right"/>
               <w:rPr>
-                <w:rFonts w:ascii="Copperplate Gothic Bold" w:hAnsi="Copperplate Gothic Bold" w:cs="Aharoni"/>
-                <w:b/>
-                <w:bCs/>
-                <w:sz w:val="32"/>
-                <w:szCs w:val="32"/>
+                <w:rFonts w:ascii="Copperplate Gothic Bold" w:hAnsi="Copperplate Gothic Bold" w:cs="Sakkal Majalla"/>
+                <w:b/>
+                <w:bCs/>
+                <w:sz w:val="24"/>
+                <w:szCs w:val="24"/>
+                <w:lang w:bidi="ar-MA"/>
+              </w:rPr>
+            </w:pPr>
+            <w:r>
+              <w:rPr>
+                <w:rFonts w:ascii="Copperplate Gothic Bold" w:hAnsi="Copperplate Gothic Bold" w:cs="Sakkal Majalla"/>
+                <w:b/>
+                <w:bCs/>
+                <w:sz w:val="24"/>
+                <w:szCs w:val="24"/>
+                <w:lang w:bidi="ar-MA"/>
+              </w:rPr>
+              <w:t>${STATUS4}</w:t>
+            </w:r>
+          </w:p>
+          <w:p>
+            <w:pPr>
+              <w:bidi/>
+              <w:jc w:val="right"/>
+              <w:rPr>
+                <w:rFonts w:ascii="Copperplate Gothic Bold" w:hAnsi="Copperplate Gothic Bold" w:cs="Aharoni"/>
+                <w:sz w:val="24"/>
+                <w:szCs w:val="24"/>
+                <w:lang w:bidi="ar-MA"/>
+              </w:rPr>
+            </w:pPr>
+          </w:p>
+          <w:p>
+            <w:pPr>
+              <w:bidi/>
+              <w:jc w:val="right"/>
+              <w:rPr>
+                <w:rFonts w:ascii="Copperplate Gothic Bold" w:hAnsi="Copperplate Gothic Bold" w:cs="Sakkal Majalla"/>
+                <w:b/>
+                <w:bCs/>
+                <w:sz w:val="24"/>
+                <w:szCs w:val="24"/>
+                <w:lang w:bidi="ar-MA"/>
+              </w:rPr>
+            </w:pPr>
+            <w:r>
+              <w:rPr>
+                <w:rFonts w:ascii="Copperplate Gothic Bold" w:hAnsi="Copperplate Gothic Bold" w:cs="Sakkal Majalla"/>
+                <w:b/>
+                <w:bCs/>
+                <w:sz w:val="24"/>
+                <w:szCs w:val="24"/>
+                <w:lang w:bidi="ar-MA"/>
+              </w:rPr>
+              <w:t>${STATUS</w:t>
+            </w:r>
+            <w:r>
+              <w:rPr>
+                <w:rFonts w:ascii="Copperplate Gothic Bold" w:hAnsi="Copperplate Gothic Bold" w:cs="Sakkal Majalla"/>
+                <w:b/>
+                <w:bCs/>
+                <w:sz w:val="24"/>
+                <w:szCs w:val="24"/>
+                <w:lang w:bidi="ar-MA"/>
+              </w:rPr>
+              <w:t>5</w:t>
+            </w:r>
+            <w:r>
+              <w:rPr>
+                <w:rFonts w:ascii="Copperplate Gothic Bold" w:hAnsi="Copperplate Gothic Bold" w:cs="Sakkal Majalla"/>
+                <w:b/>
+                <w:bCs/>
+                <w:sz w:val="24"/>
+                <w:szCs w:val="24"/>
+                <w:lang w:bidi="ar-MA"/>
+              </w:rPr>
+              <w:t>}</w:t>
+            </w:r>
+          </w:p>
+          <w:p>
+            <w:pPr>
+              <w:bidi/>
+              <w:jc w:val="right"/>
+              <w:rPr>
+                <w:rFonts w:ascii="Copperplate Gothic Bold" w:hAnsi="Copperplate Gothic Bold" w:cs="Aharoni"/>
+                <w:sz w:val="24"/>
+                <w:szCs w:val="24"/>
+                <w:lang w:bidi="ar-MA"/>
+              </w:rPr>
+            </w:pPr>
+          </w:p>
+          <w:p>
+            <w:pPr>
+              <w:bidi/>
+              <w:jc w:val="right"/>
+              <w:rPr>
+                <w:rFonts w:ascii="Copperplate Gothic Bold" w:hAnsi="Copperplate Gothic Bold" w:cs="Sakkal Majalla"/>
+                <w:b/>
+                <w:bCs/>
+                <w:sz w:val="24"/>
+                <w:szCs w:val="24"/>
+                <w:lang w:bidi="ar-MA"/>
+              </w:rPr>
+            </w:pPr>
+            <w:r>
+              <w:rPr>
+                <w:rFonts w:ascii="Copperplate Gothic Bold" w:hAnsi="Copperplate Gothic Bold" w:cs="Sakkal Majalla"/>
+                <w:b/>
+                <w:bCs/>
+                <w:sz w:val="24"/>
+                <w:szCs w:val="24"/>
+                <w:lang w:bidi="ar-MA"/>
+              </w:rPr>
+              <w:t>${STATUS</w:t>
+            </w:r>
+            <w:r>
+              <w:rPr>
+                <w:rFonts w:ascii="Copperplate Gothic Bold" w:hAnsi="Copperplate Gothic Bold" w:cs="Sakkal Majalla"/>
+                <w:b/>
+                <w:bCs/>
+                <w:sz w:val="24"/>
+                <w:szCs w:val="24"/>
+                <w:lang w:bidi="ar-MA"/>
+              </w:rPr>
+              <w:t>6</w:t>
+            </w:r>
+            <w:r>
+              <w:rPr>
+                <w:rFonts w:ascii="Copperplate Gothic Bold" w:hAnsi="Copperplate Gothic Bold" w:cs="Sakkal Majalla"/>
+                <w:b/>
+                <w:bCs/>
+                <w:sz w:val="24"/>
+                <w:szCs w:val="24"/>
+                <w:lang w:bidi="ar-MA"/>
+              </w:rPr>
+              <w:t>}</w:t>
+            </w:r>
+          </w:p>
+          <w:p>
+            <w:pPr>
+              <w:bidi/>
+              <w:rPr>
+                <w:rFonts w:ascii="Copperplate Gothic Bold" w:hAnsi="Copperplate Gothic Bold" w:cs="Aharoni"/>
+                <w:sz w:val="24"/>
+                <w:szCs w:val="24"/>
+                <w:lang w:bidi="ar-MA"/>
+              </w:rPr>
+            </w:pPr>
+          </w:p>
+          <w:p>
+            <w:pPr>
+              <w:bidi/>
+              <w:jc w:val="right"/>
+              <w:rPr>
+                <w:rFonts w:ascii="Copperplate Gothic Bold" w:hAnsi="Copperplate Gothic Bold" w:cs="Aharoni"/>
+                <w:sz w:val="24"/>
+                <w:szCs w:val="24"/>
                 <w:rtl/>
                 <w:lang w:bidi="ar-MA"/>
               </w:rPr>
@@ -1059,11 +2021,33 @@
                 <w:rFonts w:ascii="Copperplate Gothic Bold" w:hAnsi="Copperplate Gothic Bold" w:cs="Sakkal Majalla"/>
                 <w:b/>
                 <w:bCs/>
-                <w:sz w:val="32"/>
-                <w:szCs w:val="32"/>
-                <w:lang w:bidi="ar-MA"/>
-              </w:rPr>
-              <w:t>${STATUS2}</w:t>
+                <w:sz w:val="24"/>
+                <w:szCs w:val="24"/>
+                <w:lang w:bidi="ar-MA"/>
+              </w:rPr>
+              <w:t>${STATUS</w:t>
+            </w:r>
+            <w:r>
+              <w:rPr>
+                <w:rFonts w:ascii="Copperplate Gothic Bold" w:hAnsi="Copperplate Gothic Bold" w:cs="Sakkal Majalla"/>
+                <w:b/>
+                <w:bCs/>
+                <w:sz w:val="24"/>
+                <w:szCs w:val="24"/>
+                <w:lang w:bidi="ar-MA"/>
+              </w:rPr>
+              <w:t>7</w:t>
+            </w:r>
+            <w:r>
+              <w:rPr>
+                <w:rFonts w:ascii="Copperplate Gothic Bold" w:hAnsi="Copperplate Gothic Bold" w:cs="Sakkal Majalla"/>
+                <w:b/>
+                <w:bCs/>
+                <w:sz w:val="24"/>
+                <w:szCs w:val="24"/>
+                <w:lang w:bidi="ar-MA"/>
+              </w:rPr>
+              <w:t>}</w:t>
             </w:r>
           </w:p>
         </w:tc>
@@ -1074,33 +2058,12 @@
         </w:trPr>
         <w:tc>
           <w:tcPr>
-            <w:tcW w:w="2724" w:type="dxa"/>
+            <w:tcW w:w="2364" w:type="dxa"/>
           </w:tcPr>
           <w:p>
             <w:pPr>
               <w:bidi/>
               <w:jc w:val="both"/>
-              <w:rPr>
-                <w:rFonts w:ascii="Copperplate Gothic Bold" w:hAnsi="Copperplate Gothic Bold" w:cs="Aharoni"/>
-                <w:b/>
-                <w:bCs/>
-                <w:sz w:val="32"/>
-                <w:szCs w:val="32"/>
-                <w:lang w:bidi="ar-MA"/>
-              </w:rPr>
-            </w:pPr>
-            <w:r>
-              <w:rPr>
-                <w:rFonts w:ascii="Copperplate Gothic Bold" w:hAnsi="Copperplate Gothic Bold" w:cs="Sakkal Majalla"/>
-                <w:b/>
-                <w:bCs/>
-                <w:sz w:val="32"/>
-                <w:szCs w:val="32"/>
-                <w:lang w:bidi="ar-MA"/>
-              </w:rPr>
-              <w:t>${DOC3}</w:t>
-            </w:r>
-            <w:r>
               <w:rPr>
                 <w:rFonts w:ascii="Copperplate Gothic Bold" w:hAnsi="Copperplate Gothic Bold" w:cs="Aharoni"/>
                 <w:b/>
@@ -1110,107 +2073,48 @@
                 <w:rtl/>
                 <w:lang w:bidi="ar-MA"/>
               </w:rPr>
-              <w:t xml:space="preserve">. </w:t>
-            </w:r>
-            <w:r>
-              <w:rPr>
-                <w:rFonts w:ascii="Copperplate Gothic Bold" w:hAnsi="Copperplate Gothic Bold" w:cs="Aharoni"/>
-                <w:b/>
-                <w:bCs/>
-                <w:sz w:val="32"/>
-                <w:szCs w:val="32"/>
-                <w:lang w:bidi="ar-MA"/>
-              </w:rPr>
-              <w:t>${JURY3}</w:t>
-            </w:r>
-          </w:p>
-          <w:p>
-            <w:pPr>
-              <w:tabs>
-                <w:tab w:val="left" w:pos="2508"/>
-              </w:tabs>
-              <w:bidi/>
-              <w:rPr>
-                <w:rFonts w:ascii="Copperplate Gothic Bold" w:hAnsi="Copperplate Gothic Bold" w:cs="Aharoni"/>
+            </w:pPr>
+          </w:p>
+        </w:tc>
+        <w:tc>
+          <w:tcPr>
+            <w:tcW w:w="5953" w:type="dxa"/>
+            <w:gridSpan w:val="2"/>
+          </w:tcPr>
+          <w:p>
+            <w:pPr>
+              <w:bidi/>
+              <w:jc w:val="both"/>
+              <w:rPr>
+                <w:rFonts w:ascii="Copperplate Gothic Bold" w:hAnsi="Copperplate Gothic Bold" w:cs="Times New Roman"/>
+                <w:b/>
+                <w:bCs/>
                 <w:sz w:val="32"/>
                 <w:szCs w:val="32"/>
                 <w:rtl/>
                 <w:lang w:bidi="ar-MA"/>
               </w:rPr>
             </w:pPr>
-            <w:r>
-              <w:rPr>
-                <w:rFonts w:ascii="Copperplate Gothic Bold" w:hAnsi="Copperplate Gothic Bold" w:cs="Times New Roman"/>
+          </w:p>
+        </w:tc>
+        <w:tc>
+          <w:tcPr>
+            <w:tcW w:w="1781" w:type="dxa"/>
+          </w:tcPr>
+          <w:p>
+            <w:pPr>
+              <w:bidi/>
+              <w:jc w:val="right"/>
+              <w:rPr>
+                <w:rFonts w:ascii="Copperplate Gothic Bold" w:hAnsi="Copperplate Gothic Bold" w:cs="Aharoni"/>
+                <w:b/>
+                <w:bCs/>
                 <w:sz w:val="32"/>
                 <w:szCs w:val="32"/>
                 <w:rtl/>
                 <w:lang w:bidi="ar-MA"/>
               </w:rPr>
-              <w:tab/>
-            </w:r>
-          </w:p>
-        </w:tc>
-        <w:tc>
-          <w:tcPr>
-            <w:tcW w:w="4363" w:type="dxa"/>
-          </w:tcPr>
-          <w:p>
-            <w:pPr>
-              <w:bidi/>
-              <w:jc w:val="both"/>
-              <w:rPr>
-                <w:rFonts w:ascii="Copperplate Gothic Bold" w:hAnsi="Copperplate Gothic Bold" w:cs="Aharoni"/>
-                <w:b/>
-                <w:bCs/>
-                <w:sz w:val="32"/>
-                <w:szCs w:val="32"/>
-                <w:rtl/>
-                <w:lang w:bidi="ar-MA"/>
-              </w:rPr>
-            </w:pPr>
-            <w:r>
-              <w:rPr>
-                <w:rFonts w:ascii="Copperplate Gothic Bold" w:hAnsi="Copperplate Gothic Bold" w:cs="Sakkal Majalla"/>
-                <w:b/>
-                <w:bCs/>
-                <w:sz w:val="32"/>
-                <w:szCs w:val="32"/>
-                <w:lang w:bidi="ar-MA"/>
-              </w:rPr>
-              <w:t>${GRADE3}</w:t>
-            </w:r>
-          </w:p>
-        </w:tc>
-        <w:tc>
-          <w:tcPr>
-            <w:tcW w:w="3008" w:type="dxa"/>
-            <w:gridSpan w:val="2"/>
-          </w:tcPr>
-          <w:p>
-            <w:pPr>
-              <w:bidi/>
-              <w:jc w:val="right"/>
-              <w:rPr>
-                <w:rFonts w:ascii="Copperplate Gothic Bold" w:hAnsi="Copperplate Gothic Bold" w:cs="Aharoni"/>
-                <w:b/>
-                <w:bCs/>
-                <w:sz w:val="32"/>
-                <w:szCs w:val="32"/>
-                <w:rtl/>
-                <w:lang w:bidi="ar-MA"/>
-              </w:rPr>
-            </w:pPr>
-            <w:r>
-              <w:rPr>
-                <w:rFonts w:ascii="Copperplate Gothic Bold" w:hAnsi="Copperplate Gothic Bold" w:cs="Sakkal Majalla"/>
-                <w:b/>
-                <w:bCs/>
-                <w:sz w:val="32"/>
-                <w:szCs w:val="32"/>
-                <w:lang w:bidi="ar-MA"/>
-              </w:rPr>
-              <w:t>${STATUS3}</w:t>
-            </w:r>
+            </w:pPr>
           </w:p>
         </w:tc>
       </w:tr>
@@ -1220,14 +2124,14 @@
         </w:trPr>
         <w:tc>
           <w:tcPr>
-            <w:tcW w:w="2724" w:type="dxa"/>
+            <w:tcW w:w="2364" w:type="dxa"/>
           </w:tcPr>
           <w:p>
             <w:pPr>
               <w:bidi/>
               <w:jc w:val="both"/>
               <w:rPr>
-                <w:rFonts w:ascii="Copperplate Gothic Bold" w:hAnsi="Copperplate Gothic Bold" w:cs="Aharoni"/>
+                <w:rFonts w:ascii="Copperplate Gothic Bold" w:hAnsi="Copperplate Gothic Bold"/>
                 <w:b/>
                 <w:bCs/>
                 <w:sz w:val="32"/>
@@ -1236,200 +2140,12 @@
                 <w:lang w:bidi="ar-MA"/>
               </w:rPr>
             </w:pPr>
-            <w:r>
-              <w:rPr>
-                <w:rFonts w:ascii="Copperplate Gothic Bold" w:hAnsi="Copperplate Gothic Bold" w:cs="Sakkal Majalla"/>
-                <w:b/>
-                <w:bCs/>
-                <w:sz w:val="32"/>
-                <w:szCs w:val="32"/>
-                <w:lang w:bidi="ar-MA"/>
-              </w:rPr>
-              <w:lastRenderedPageBreak/>
-              <w:t>${DOC4}</w:t>
-            </w:r>
-            <w:r>
-              <w:rPr>
-                <w:rFonts w:ascii="Copperplate Gothic Bold" w:hAnsi="Copperplate Gothic Bold" w:cs="Aharoni"/>
-                <w:b/>
-                <w:bCs/>
-                <w:sz w:val="32"/>
-                <w:szCs w:val="32"/>
-                <w:rtl/>
-                <w:lang w:bidi="ar-MA"/>
-              </w:rPr>
-              <w:t xml:space="preserve">. </w:t>
-            </w:r>
-            <w:r>
-              <w:rPr>
-                <w:rFonts w:ascii="Copperplate Gothic Bold" w:hAnsi="Copperplate Gothic Bold" w:cs="Aharoni"/>
-                <w:b/>
-                <w:bCs/>
-                <w:sz w:val="32"/>
-                <w:szCs w:val="32"/>
-                <w:lang w:bidi="ar-MA"/>
-              </w:rPr>
-              <w:t>${JURY4}</w:t>
-            </w:r>
           </w:p>
         </w:tc>
         <w:tc>
           <w:tcPr>
-            <w:tcW w:w="4363" w:type="dxa"/>
-          </w:tcPr>
-          <w:p>
-            <w:pPr>
-              <w:bidi/>
-              <w:jc w:val="both"/>
-              <w:rPr>
-                <w:rFonts w:ascii="Copperplate Gothic Bold" w:hAnsi="Copperplate Gothic Bold" w:cs="Aharoni"/>
-                <w:b/>
-                <w:bCs/>
-                <w:sz w:val="32"/>
-                <w:szCs w:val="32"/>
-                <w:rtl/>
-                <w:lang w:bidi="ar-MA"/>
-              </w:rPr>
-            </w:pPr>
-            <w:r>
-              <w:rPr>
-                <w:rFonts w:ascii="Copperplate Gothic Bold" w:hAnsi="Copperplate Gothic Bold" w:cs="Sakkal Majalla"/>
-                <w:b/>
-                <w:bCs/>
-                <w:sz w:val="32"/>
-                <w:szCs w:val="32"/>
-                <w:lang w:bidi="ar-MA"/>
-              </w:rPr>
-              <w:t>${GRADE4}</w:t>
-            </w:r>
-          </w:p>
-        </w:tc>
-        <w:tc>
-          <w:tcPr>
-            <w:tcW w:w="3008" w:type="dxa"/>
+            <w:tcW w:w="5953" w:type="dxa"/>
             <w:gridSpan w:val="2"/>
-          </w:tcPr>
-          <w:p>
-            <w:pPr>
-              <w:bidi/>
-              <w:jc w:val="right"/>
-              <w:rPr>
-                <w:rFonts w:ascii="Copperplate Gothic Bold" w:hAnsi="Copperplate Gothic Bold" w:cs="Aharoni"/>
-                <w:b/>
-                <w:bCs/>
-                <w:sz w:val="32"/>
-                <w:szCs w:val="32"/>
-                <w:rtl/>
-                <w:lang w:bidi="ar-MA"/>
-              </w:rPr>
-            </w:pPr>
-            <w:r>
-              <w:rPr>
-                <w:rFonts w:ascii="Copperplate Gothic Bold" w:hAnsi="Copperplate Gothic Bold" w:cs="Sakkal Majalla"/>
-                <w:b/>
-                <w:bCs/>
-                <w:sz w:val="32"/>
-                <w:szCs w:val="32"/>
-                <w:lang w:bidi="ar-MA"/>
-              </w:rPr>
-              <w:t>${STATUS4}</w:t>
-            </w:r>
-          </w:p>
-        </w:tc>
-      </w:tr>
-      <w:tr>
-        <w:trPr>
-          <w:trHeight w:val="595"/>
-        </w:trPr>
-        <w:tc>
-          <w:tcPr>
-            <w:tcW w:w="2724" w:type="dxa"/>
-          </w:tcPr>
-          <w:p>
-            <w:pPr>
-              <w:bidi/>
-              <w:jc w:val="both"/>
-              <w:rPr>
-                <w:rFonts w:ascii="Copperplate Gothic Bold" w:hAnsi="Copperplate Gothic Bold" w:cs="Aharoni"/>
-                <w:b/>
-                <w:bCs/>
-                <w:sz w:val="32"/>
-                <w:szCs w:val="32"/>
-                <w:rtl/>
-                <w:lang w:bidi="ar-MA"/>
-              </w:rPr>
-            </w:pPr>
-          </w:p>
-        </w:tc>
-        <w:tc>
-          <w:tcPr>
-            <w:tcW w:w="4363" w:type="dxa"/>
-          </w:tcPr>
-          <w:p>
-            <w:pPr>
-              <w:bidi/>
-              <w:jc w:val="both"/>
-              <w:rPr>
-                <w:rFonts w:ascii="Copperplate Gothic Bold" w:hAnsi="Copperplate Gothic Bold" w:cs="Times New Roman"/>
-                <w:b/>
-                <w:bCs/>
-                <w:sz w:val="32"/>
-                <w:szCs w:val="32"/>
-                <w:rtl/>
-                <w:lang w:bidi="ar-MA"/>
-              </w:rPr>
-            </w:pPr>
-          </w:p>
-        </w:tc>
-        <w:tc>
-          <w:tcPr>
-            <w:tcW w:w="3008" w:type="dxa"/>
-            <w:gridSpan w:val="2"/>
-          </w:tcPr>
-          <w:p>
-            <w:pPr>
-              <w:bidi/>
-              <w:jc w:val="right"/>
-              <w:rPr>
-                <w:rFonts w:ascii="Copperplate Gothic Bold" w:hAnsi="Copperplate Gothic Bold" w:cs="Aharoni"/>
-                <w:b/>
-                <w:bCs/>
-                <w:sz w:val="32"/>
-                <w:szCs w:val="32"/>
-                <w:rtl/>
-                <w:lang w:bidi="ar-MA"/>
-              </w:rPr>
-            </w:pPr>
-          </w:p>
-        </w:tc>
-      </w:tr>
-      <w:tr>
-        <w:trPr>
-          <w:trHeight w:val="595"/>
-        </w:trPr>
-        <w:tc>
-          <w:tcPr>
-            <w:tcW w:w="2724" w:type="dxa"/>
-          </w:tcPr>
-          <w:p>
-            <w:pPr>
-              <w:bidi/>
-              <w:jc w:val="both"/>
-              <w:rPr>
-                <w:rFonts w:ascii="Copperplate Gothic Bold" w:hAnsi="Copperplate Gothic Bold"/>
-                <w:b/>
-                <w:bCs/>
-                <w:sz w:val="32"/>
-                <w:szCs w:val="32"/>
-                <w:rtl/>
-                <w:lang w:bidi="ar-MA"/>
-              </w:rPr>
-            </w:pPr>
-          </w:p>
-        </w:tc>
-        <w:tc>
-          <w:tcPr>
-            <w:tcW w:w="4363" w:type="dxa"/>
           </w:tcPr>
           <w:p>
             <w:pPr>
@@ -1447,8 +2163,7 @@
         </w:tc>
         <w:tc>
           <w:tcPr>
-            <w:tcW w:w="3008" w:type="dxa"/>
-            <w:gridSpan w:val="2"/>
+            <w:tcW w:w="1781" w:type="dxa"/>
           </w:tcPr>
           <w:p>
             <w:pPr>
@@ -2221,7 +2936,7 @@
   <w:style w:type="paragraph" w:default="1" w:styleId="Normal">
     <w:name w:val="Normal"/>
     <w:qFormat/>
-    <w:rsid w:val="00115D77"/>
+    <w:rsid w:val="00CD0C64"/>
   </w:style>
   <w:style w:type="character" w:default="1" w:styleId="DefaultParagraphFont">
     <w:name w:val="Default Paragraph Font"/>

</xml_diff>

<commit_message>
ADD new dsinge and dark mode
</commit_message>
<xml_diff>
--- a/public/anonse2025.docx
+++ b/public/anonse2025.docx
@@ -106,7 +106,46 @@
           <w:rtl/>
           <w:lang w:bidi="ar-MA"/>
         </w:rPr>
-        <w:t>ينهي السيد عميد كلية العلوم القانونية والاقتصادية والاجتماعية  بفاس، إلى علم العموم أن</w:t>
+        <w:t xml:space="preserve">ينهي السيد عميد كلية العلوم القانونية والاقتصادية </w:t>
+      </w:r>
+      <w:proofErr w:type="gramStart"/>
+      <w:r>
+        <w:rPr>
+          <w:rFonts w:ascii="Sakkal Majalla" w:hAnsi="Sakkal Majalla" w:cs="Sakkal Majalla"/>
+          <w:b/>
+          <w:bCs/>
+          <w:sz w:val="40"/>
+          <w:szCs w:val="40"/>
+          <w:rtl/>
+          <w:lang w:bidi="ar-MA"/>
+        </w:rPr>
+        <w:t>والاجتماعية  بفاس</w:t>
+      </w:r>
+      <w:proofErr w:type="gramEnd"/>
+      <w:r>
+        <w:rPr>
+          <w:rFonts w:ascii="Sakkal Majalla" w:hAnsi="Sakkal Majalla" w:cs="Sakkal Majalla"/>
+          <w:b/>
+          <w:bCs/>
+          <w:sz w:val="40"/>
+          <w:szCs w:val="40"/>
+          <w:rtl/>
+          <w:lang w:bidi="ar-MA"/>
+        </w:rPr>
+        <w:t xml:space="preserve">، إلى علم العموم </w:t>
+      </w:r>
+      <w:proofErr w:type="gramStart"/>
+      <w:r>
+        <w:rPr>
+          <w:rFonts w:ascii="Sakkal Majalla" w:hAnsi="Sakkal Majalla" w:cs="Sakkal Majalla"/>
+          <w:b/>
+          <w:bCs/>
+          <w:sz w:val="40"/>
+          <w:szCs w:val="40"/>
+          <w:rtl/>
+          <w:lang w:bidi="ar-MA"/>
+        </w:rPr>
+        <w:t>أن</w:t>
       </w:r>
       <w:r>
         <w:rPr>
@@ -131,6 +170,7 @@
         </w:rPr>
         <w:t>:</w:t>
       </w:r>
+      <w:proofErr w:type="gramEnd"/>
       <w:r>
         <w:rPr>
           <w:rFonts w:ascii="Sakkal Majalla" w:hAnsi="Sakkal Majalla" w:cs="Sakkal Majalla"/>
@@ -242,16 +282,16 @@
         <mc:AlternateContent>
           <mc:Choice Requires="wps">
             <w:drawing>
-              <wp:anchor distT="0" distB="0" distL="114300" distR="114300" simplePos="0" relativeHeight="251670528" behindDoc="0" locked="0" layoutInCell="1" allowOverlap="1" wp14:anchorId="79B09BB8" wp14:editId="7A865621">
+              <wp:anchor distT="0" distB="0" distL="114300" distR="114300" simplePos="0" relativeHeight="251670528" behindDoc="0" locked="0" layoutInCell="1" allowOverlap="1" wp14:anchorId="79B09BB8" wp14:editId="2E8BD536">
                 <wp:simplePos x="0" y="0"/>
                 <wp:positionH relativeFrom="column">
-                  <wp:posOffset>-229235</wp:posOffset>
+                  <wp:posOffset>-183515</wp:posOffset>
                 </wp:positionH>
                 <wp:positionV relativeFrom="paragraph">
-                  <wp:posOffset>1046480</wp:posOffset>
+                  <wp:posOffset>699770</wp:posOffset>
                 </wp:positionV>
-                <wp:extent cx="6015990" cy="1360170"/>
-                <wp:effectExtent l="19050" t="19050" r="41910" b="30480"/>
+                <wp:extent cx="6176010" cy="1360170"/>
+                <wp:effectExtent l="19050" t="19050" r="34290" b="30480"/>
                 <wp:wrapNone/>
                 <wp:docPr id="778431019" name="AutoShape 34"/>
                 <wp:cNvGraphicFramePr>
@@ -266,7 +306,7 @@
                       <wps:spPr bwMode="auto">
                         <a:xfrm>
                           <a:off x="0" y="0"/>
-                          <a:ext cx="6015990" cy="1360170"/>
+                          <a:ext cx="6176010" cy="1360170"/>
                         </a:xfrm>
                         <a:prstGeom prst="roundRect">
                           <a:avLst>
@@ -379,7 +419,7 @@
           </mc:Choice>
           <mc:Fallback>
             <w:pict>
-              <v:roundrect w14:anchorId="79B09BB8" id="AutoShape 34" o:spid="_x0000_s1026" style="position:absolute;left:0;text-align:left;margin-left:-18.05pt;margin-top:82.4pt;width:473.7pt;height:107.1pt;z-index:251670528;visibility:visible;mso-wrap-style:square;mso-width-percent:0;mso-height-percent:0;mso-wrap-distance-left:9pt;mso-wrap-distance-top:0;mso-wrap-distance-right:9pt;mso-wrap-distance-bottom:0;mso-position-horizontal:absolute;mso-position-horizontal-relative:text;mso-position-vertical:absolute;mso-position-vertical-relative:text;mso-width-percent:0;mso-height-percent:0;mso-width-relative:page;mso-height-relative:page;v-text-anchor:top" arcsize="10923f" o:gfxdata="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" fillcolor="white [3201]" strokecolor="black [3200]" strokeweight="5pt">
+              <v:roundrect w14:anchorId="79B09BB8" id="AutoShape 34" o:spid="_x0000_s1026" style="position:absolute;left:0;text-align:left;margin-left:-14.45pt;margin-top:55.1pt;width:486.3pt;height:107.1pt;z-index:251670528;visibility:visible;mso-wrap-style:square;mso-width-percent:0;mso-height-percent:0;mso-wrap-distance-left:9pt;mso-wrap-distance-top:0;mso-wrap-distance-right:9pt;mso-wrap-distance-bottom:0;mso-position-horizontal:absolute;mso-position-horizontal-relative:text;mso-position-vertical:absolute;mso-position-vertical-relative:text;mso-width-percent:0;mso-height-percent:0;mso-width-relative:page;mso-height-relative:page;v-text-anchor:top" arcsize="10923f" o:gfxdata="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" fillcolor="white [3201]" strokecolor="black [3200]" strokeweight="5pt">
                 <v:stroke linestyle="thickThin"/>
                 <v:shadow color="#868686"/>
                 <v:textbox>
@@ -513,6 +553,8 @@
         </w:rPr>
         <w:t xml:space="preserve">${DATE_DISCUSSION} </w:t>
       </w:r>
+      <w:proofErr w:type="spellStart"/>
+      <w:proofErr w:type="gramStart"/>
       <w:r>
         <w:rPr>
           <w:rFonts w:ascii="Sakkal Majalla" w:hAnsi="Sakkal Majalla" w:cs="Sakkal Majalla"/>
@@ -523,15 +565,17 @@
           <w:rtl/>
           <w:lang w:bidi="ar-MA"/>
         </w:rPr>
-        <w:t xml:space="preserve">ابتداءامن </w:t>
-      </w:r>
-      <w:r>
-        <w:rPr>
-          <w:rFonts w:ascii="Sakkal Majalla" w:hAnsi="Sakkal Majalla" w:cs="Sakkal Majalla"/>
-          <w:b/>
-          <w:bCs/>
-          <w:sz w:val="40"/>
-          <w:szCs w:val="40"/>
+        <w:t>ابتداءامن</w:t>
+      </w:r>
+      <w:proofErr w:type="spellEnd"/>
+      <w:r>
+        <w:rPr>
+          <w:rFonts w:ascii="Sakkal Majalla" w:hAnsi="Sakkal Majalla" w:cs="Sakkal Majalla"/>
+          <w:b/>
+          <w:bCs/>
+          <w:sz w:val="40"/>
+          <w:szCs w:val="40"/>
+          <w:rtl/>
           <w:lang w:bidi="ar-MA"/>
         </w:rPr>
         <w:t xml:space="preserve"> </w:t>
@@ -545,7 +589,30 @@
           <w:szCs w:val="40"/>
           <w:lang w:bidi="ar-MA"/>
         </w:rPr>
-        <w:t>${</w:t>
+        <w:t xml:space="preserve"> </w:t>
+      </w:r>
+      <w:r>
+        <w:rPr>
+          <w:rFonts w:ascii="Sakkal Majalla" w:hAnsi="Sakkal Majalla" w:cs="Sakkal Majalla"/>
+          <w:b/>
+          <w:bCs/>
+          <w:sz w:val="40"/>
+          <w:szCs w:val="40"/>
+          <w:lang w:bidi="ar-MA"/>
+        </w:rPr>
+        <w:t>$</w:t>
+      </w:r>
+      <w:proofErr w:type="gramEnd"/>
+      <w:r>
+        <w:rPr>
+          <w:rFonts w:ascii="Sakkal Majalla" w:hAnsi="Sakkal Majalla" w:cs="Sakkal Majalla"/>
+          <w:b/>
+          <w:bCs/>
+          <w:sz w:val="40"/>
+          <w:szCs w:val="40"/>
+          <w:lang w:bidi="ar-MA"/>
+        </w:rPr>
+        <w:t>{</w:t>
       </w:r>
       <w:r>
         <w:rPr>
@@ -1261,29 +1328,7 @@
                 <w:szCs w:val="24"/>
                 <w:lang w:bidi="ar-MA"/>
               </w:rPr>
-              <w:t>${DOC</w:t>
-            </w:r>
-            <w:r>
-              <w:rPr>
-                <w:rFonts w:ascii="Copperplate Gothic Bold" w:hAnsi="Copperplate Gothic Bold" w:cs="Sakkal Majalla"/>
-                <w:b/>
-                <w:bCs/>
-                <w:sz w:val="24"/>
-                <w:szCs w:val="24"/>
-                <w:lang w:bidi="ar-MA"/>
-              </w:rPr>
-              <w:t>5</w:t>
-            </w:r>
-            <w:r>
-              <w:rPr>
-                <w:rFonts w:ascii="Copperplate Gothic Bold" w:hAnsi="Copperplate Gothic Bold" w:cs="Sakkal Majalla"/>
-                <w:b/>
-                <w:bCs/>
-                <w:sz w:val="24"/>
-                <w:szCs w:val="24"/>
-                <w:lang w:bidi="ar-MA"/>
-              </w:rPr>
-              <w:t>}</w:t>
+              <w:t>${DOC5}</w:t>
             </w:r>
             <w:r>
               <w:rPr>
@@ -1306,86 +1351,42 @@
                 <w:szCs w:val="24"/>
                 <w:lang w:bidi="ar-MA"/>
               </w:rPr>
-              <w:t>${JURY</w:t>
-            </w:r>
-            <w:r>
-              <w:rPr>
-                <w:rFonts w:ascii="Copperplate Gothic Bold" w:hAnsi="Copperplate Gothic Bold" w:cs="Aharoni"/>
-                <w:b/>
-                <w:bCs/>
-                <w:sz w:val="24"/>
-                <w:szCs w:val="24"/>
-                <w:lang w:bidi="ar-MA"/>
-              </w:rPr>
-              <w:t>5</w:t>
-            </w:r>
-            <w:r>
-              <w:rPr>
-                <w:rFonts w:ascii="Copperplate Gothic Bold" w:hAnsi="Copperplate Gothic Bold" w:cs="Aharoni"/>
-                <w:b/>
-                <w:bCs/>
-                <w:sz w:val="24"/>
-                <w:szCs w:val="24"/>
-                <w:lang w:bidi="ar-MA"/>
-              </w:rPr>
-              <w:t>}</w:t>
-            </w:r>
-          </w:p>
-          <w:p>
-            <w:pPr>
-              <w:bidi/>
-              <w:rPr>
-                <w:rFonts w:ascii="Copperplate Gothic Bold" w:hAnsi="Copperplate Gothic Bold" w:cs="Aharoni"/>
-                <w:sz w:val="24"/>
-                <w:szCs w:val="24"/>
-                <w:lang w:bidi="ar-MA"/>
-              </w:rPr>
-            </w:pPr>
-          </w:p>
-          <w:p>
-            <w:pPr>
-              <w:bidi/>
-              <w:rPr>
-                <w:rFonts w:ascii="Copperplate Gothic Bold" w:hAnsi="Copperplate Gothic Bold" w:cs="Aharoni"/>
-                <w:b/>
-                <w:bCs/>
-                <w:sz w:val="24"/>
-                <w:szCs w:val="24"/>
-                <w:lang w:bidi="ar-MA"/>
-              </w:rPr>
-            </w:pPr>
-            <w:r>
-              <w:rPr>
-                <w:rFonts w:ascii="Copperplate Gothic Bold" w:hAnsi="Copperplate Gothic Bold" w:cs="Sakkal Majalla"/>
-                <w:b/>
-                <w:bCs/>
-                <w:sz w:val="24"/>
-                <w:szCs w:val="24"/>
-                <w:lang w:bidi="ar-MA"/>
-              </w:rPr>
-              <w:t>DOC</w:t>
-            </w:r>
-            <w:r>
-              <w:rPr>
-                <w:rFonts w:ascii="Copperplate Gothic Bold" w:hAnsi="Copperplate Gothic Bold" w:cs="Sakkal Majalla"/>
-                <w:b/>
-                <w:bCs/>
-                <w:sz w:val="24"/>
-                <w:szCs w:val="24"/>
-                <w:lang w:bidi="ar-MA"/>
-              </w:rPr>
-              <w:t>6</w:t>
-            </w:r>
-            <w:r>
-              <w:rPr>
-                <w:rFonts w:ascii="Copperplate Gothic Bold" w:hAnsi="Copperplate Gothic Bold" w:cs="Sakkal Majalla"/>
-                <w:b/>
-                <w:bCs/>
-                <w:sz w:val="24"/>
-                <w:szCs w:val="24"/>
-                <w:lang w:bidi="ar-MA"/>
-              </w:rPr>
-              <w:t>}</w:t>
+              <w:t>${JURY5}</w:t>
+            </w:r>
+          </w:p>
+          <w:p>
+            <w:pPr>
+              <w:bidi/>
+              <w:rPr>
+                <w:rFonts w:ascii="Copperplate Gothic Bold" w:hAnsi="Copperplate Gothic Bold" w:cs="Aharoni"/>
+                <w:sz w:val="24"/>
+                <w:szCs w:val="24"/>
+                <w:lang w:bidi="ar-MA"/>
+              </w:rPr>
+            </w:pPr>
+          </w:p>
+          <w:p>
+            <w:pPr>
+              <w:bidi/>
+              <w:rPr>
+                <w:rFonts w:ascii="Copperplate Gothic Bold" w:hAnsi="Copperplate Gothic Bold" w:cs="Aharoni"/>
+                <w:b/>
+                <w:bCs/>
+                <w:sz w:val="24"/>
+                <w:szCs w:val="24"/>
+                <w:lang w:bidi="ar-MA"/>
+              </w:rPr>
+            </w:pPr>
+            <w:r>
+              <w:rPr>
+                <w:rFonts w:ascii="Copperplate Gothic Bold" w:hAnsi="Copperplate Gothic Bold" w:cs="Sakkal Majalla"/>
+                <w:b/>
+                <w:bCs/>
+                <w:sz w:val="24"/>
+                <w:szCs w:val="24"/>
+                <w:lang w:bidi="ar-MA"/>
+              </w:rPr>
+              <w:t>DOC6}</w:t>
             </w:r>
             <w:r>
               <w:rPr>
@@ -1408,88 +1409,44 @@
                 <w:szCs w:val="24"/>
                 <w:lang w:bidi="ar-MA"/>
               </w:rPr>
-              <w:t>${JURY</w:t>
-            </w:r>
-            <w:r>
-              <w:rPr>
-                <w:rFonts w:ascii="Copperplate Gothic Bold" w:hAnsi="Copperplate Gothic Bold" w:cs="Aharoni"/>
-                <w:b/>
-                <w:bCs/>
-                <w:sz w:val="24"/>
-                <w:szCs w:val="24"/>
-                <w:lang w:bidi="ar-MA"/>
-              </w:rPr>
-              <w:t>6</w:t>
-            </w:r>
-            <w:r>
-              <w:rPr>
-                <w:rFonts w:ascii="Copperplate Gothic Bold" w:hAnsi="Copperplate Gothic Bold" w:cs="Aharoni"/>
-                <w:b/>
-                <w:bCs/>
-                <w:sz w:val="24"/>
-                <w:szCs w:val="24"/>
-                <w:lang w:bidi="ar-MA"/>
-              </w:rPr>
-              <w:t>}</w:t>
-            </w:r>
-          </w:p>
-          <w:p>
-            <w:pPr>
-              <w:bidi/>
-              <w:rPr>
-                <w:rFonts w:ascii="Copperplate Gothic Bold" w:hAnsi="Copperplate Gothic Bold" w:cs="Sakkal Majalla"/>
-                <w:b/>
-                <w:bCs/>
-                <w:sz w:val="24"/>
-                <w:szCs w:val="24"/>
-                <w:lang w:bidi="ar-MA"/>
-              </w:rPr>
-            </w:pPr>
-          </w:p>
-          <w:p>
-            <w:pPr>
-              <w:bidi/>
-              <w:rPr>
-                <w:rFonts w:ascii="Copperplate Gothic Bold" w:hAnsi="Copperplate Gothic Bold" w:cs="Aharoni"/>
-                <w:b/>
-                <w:bCs/>
-                <w:sz w:val="24"/>
-                <w:szCs w:val="24"/>
-                <w:lang w:bidi="ar-MA"/>
-              </w:rPr>
-            </w:pPr>
-            <w:r>
-              <w:rPr>
-                <w:rFonts w:ascii="Copperplate Gothic Bold" w:hAnsi="Copperplate Gothic Bold" w:cs="Sakkal Majalla"/>
-                <w:b/>
-                <w:bCs/>
-                <w:sz w:val="24"/>
-                <w:szCs w:val="24"/>
-                <w:lang w:bidi="ar-MA"/>
-              </w:rPr>
-              <w:t>DOC</w:t>
-            </w:r>
-            <w:r>
-              <w:rPr>
-                <w:rFonts w:ascii="Copperplate Gothic Bold" w:hAnsi="Copperplate Gothic Bold" w:cs="Sakkal Majalla"/>
-                <w:b/>
-                <w:bCs/>
-                <w:sz w:val="24"/>
-                <w:szCs w:val="24"/>
-                <w:lang w:bidi="ar-MA"/>
-              </w:rPr>
-              <w:t>7</w:t>
-            </w:r>
-            <w:r>
-              <w:rPr>
-                <w:rFonts w:ascii="Copperplate Gothic Bold" w:hAnsi="Copperplate Gothic Bold" w:cs="Sakkal Majalla"/>
-                <w:b/>
-                <w:bCs/>
-                <w:sz w:val="24"/>
-                <w:szCs w:val="24"/>
-                <w:lang w:bidi="ar-MA"/>
-              </w:rPr>
-              <w:t>}</w:t>
+              <w:t>${JURY6}</w:t>
+            </w:r>
+          </w:p>
+          <w:p>
+            <w:pPr>
+              <w:bidi/>
+              <w:rPr>
+                <w:rFonts w:ascii="Copperplate Gothic Bold" w:hAnsi="Copperplate Gothic Bold" w:cs="Sakkal Majalla"/>
+                <w:b/>
+                <w:bCs/>
+                <w:sz w:val="24"/>
+                <w:szCs w:val="24"/>
+                <w:lang w:bidi="ar-MA"/>
+              </w:rPr>
+            </w:pPr>
+          </w:p>
+          <w:p>
+            <w:pPr>
+              <w:bidi/>
+              <w:rPr>
+                <w:rFonts w:ascii="Copperplate Gothic Bold" w:hAnsi="Copperplate Gothic Bold" w:cs="Aharoni"/>
+                <w:b/>
+                <w:bCs/>
+                <w:sz w:val="24"/>
+                <w:szCs w:val="24"/>
+                <w:lang w:bidi="ar-MA"/>
+              </w:rPr>
+            </w:pPr>
+            <w:r>
+              <w:rPr>
+                <w:rFonts w:ascii="Copperplate Gothic Bold" w:hAnsi="Copperplate Gothic Bold" w:cs="Sakkal Majalla"/>
+                <w:b/>
+                <w:bCs/>
+                <w:sz w:val="24"/>
+                <w:szCs w:val="24"/>
+                <w:lang w:bidi="ar-MA"/>
+              </w:rPr>
+              <w:t>DOC7}</w:t>
             </w:r>
             <w:r>
               <w:rPr>
@@ -1512,29 +1469,7 @@
                 <w:szCs w:val="24"/>
                 <w:lang w:bidi="ar-MA"/>
               </w:rPr>
-              <w:t>${JURY</w:t>
-            </w:r>
-            <w:r>
-              <w:rPr>
-                <w:rFonts w:ascii="Copperplate Gothic Bold" w:hAnsi="Copperplate Gothic Bold" w:cs="Aharoni"/>
-                <w:b/>
-                <w:bCs/>
-                <w:sz w:val="24"/>
-                <w:szCs w:val="24"/>
-                <w:lang w:bidi="ar-MA"/>
-              </w:rPr>
-              <w:t>7</w:t>
-            </w:r>
-            <w:r>
-              <w:rPr>
-                <w:rFonts w:ascii="Copperplate Gothic Bold" w:hAnsi="Copperplate Gothic Bold" w:cs="Aharoni"/>
-                <w:b/>
-                <w:bCs/>
-                <w:sz w:val="24"/>
-                <w:szCs w:val="24"/>
-                <w:lang w:bidi="ar-MA"/>
-              </w:rPr>
-              <w:t>}</w:t>
+              <w:t>${JURY7}</w:t>
             </w:r>
           </w:p>
           <w:p>
@@ -1653,147 +1588,81 @@
                 <w:szCs w:val="24"/>
                 <w:lang w:bidi="ar-MA"/>
               </w:rPr>
-              <w:t>${GRADE</w:t>
-            </w:r>
-            <w:r>
-              <w:rPr>
-                <w:rFonts w:ascii="Copperplate Gothic Bold" w:hAnsi="Copperplate Gothic Bold" w:cs="Sakkal Majalla"/>
-                <w:b/>
-                <w:bCs/>
-                <w:sz w:val="24"/>
-                <w:szCs w:val="24"/>
-                <w:lang w:bidi="ar-MA"/>
-              </w:rPr>
-              <w:t>5</w:t>
-            </w:r>
-            <w:r>
-              <w:rPr>
-                <w:rFonts w:ascii="Copperplate Gothic Bold" w:hAnsi="Copperplate Gothic Bold" w:cs="Sakkal Majalla"/>
-                <w:b/>
-                <w:bCs/>
-                <w:sz w:val="24"/>
-                <w:szCs w:val="24"/>
-                <w:lang w:bidi="ar-MA"/>
-              </w:rPr>
-              <w:t>}</w:t>
-            </w:r>
-          </w:p>
-          <w:p>
-            <w:pPr>
-              <w:bidi/>
-              <w:rPr>
-                <w:rFonts w:ascii="Copperplate Gothic Bold" w:hAnsi="Copperplate Gothic Bold" w:cs="Sakkal Majalla"/>
-                <w:b/>
-                <w:bCs/>
-                <w:sz w:val="24"/>
-                <w:szCs w:val="24"/>
-                <w:lang w:bidi="ar-MA"/>
-              </w:rPr>
-            </w:pPr>
-          </w:p>
-          <w:p>
-            <w:pPr>
-              <w:bidi/>
-              <w:rPr>
-                <w:rFonts w:ascii="Copperplate Gothic Bold" w:hAnsi="Copperplate Gothic Bold" w:cs="Sakkal Majalla"/>
-                <w:b/>
-                <w:bCs/>
-                <w:sz w:val="24"/>
-                <w:szCs w:val="24"/>
-                <w:lang w:bidi="ar-MA"/>
-              </w:rPr>
-            </w:pPr>
-            <w:r>
-              <w:rPr>
-                <w:rFonts w:ascii="Copperplate Gothic Bold" w:hAnsi="Copperplate Gothic Bold" w:cs="Sakkal Majalla"/>
-                <w:b/>
-                <w:bCs/>
-                <w:sz w:val="24"/>
-                <w:szCs w:val="24"/>
-                <w:lang w:bidi="ar-MA"/>
-              </w:rPr>
-              <w:t>${GRADE</w:t>
-            </w:r>
-            <w:r>
-              <w:rPr>
-                <w:rFonts w:ascii="Copperplate Gothic Bold" w:hAnsi="Copperplate Gothic Bold" w:cs="Sakkal Majalla"/>
-                <w:b/>
-                <w:bCs/>
-                <w:sz w:val="24"/>
-                <w:szCs w:val="24"/>
-                <w:lang w:bidi="ar-MA"/>
-              </w:rPr>
-              <w:t>6</w:t>
-            </w:r>
-            <w:r>
-              <w:rPr>
-                <w:rFonts w:ascii="Copperplate Gothic Bold" w:hAnsi="Copperplate Gothic Bold" w:cs="Sakkal Majalla"/>
-                <w:b/>
-                <w:bCs/>
-                <w:sz w:val="24"/>
-                <w:szCs w:val="24"/>
-                <w:lang w:bidi="ar-MA"/>
-              </w:rPr>
-              <w:t>}</w:t>
-            </w:r>
-          </w:p>
-          <w:p>
-            <w:pPr>
-              <w:bidi/>
-              <w:rPr>
-                <w:rFonts w:ascii="Copperplate Gothic Bold" w:hAnsi="Copperplate Gothic Bold" w:cs="Sakkal Majalla"/>
-                <w:b/>
-                <w:bCs/>
-                <w:sz w:val="24"/>
-                <w:szCs w:val="24"/>
-                <w:lang w:bidi="ar-MA"/>
-              </w:rPr>
-            </w:pPr>
-          </w:p>
-          <w:p>
-            <w:pPr>
-              <w:bidi/>
-              <w:rPr>
-                <w:rFonts w:ascii="Copperplate Gothic Bold" w:hAnsi="Copperplate Gothic Bold" w:cs="Sakkal Majalla"/>
-                <w:b/>
-                <w:bCs/>
-                <w:sz w:val="24"/>
-                <w:szCs w:val="24"/>
-                <w:lang w:bidi="ar-MA"/>
-              </w:rPr>
-            </w:pPr>
-            <w:r>
-              <w:rPr>
-                <w:rFonts w:ascii="Copperplate Gothic Bold" w:hAnsi="Copperplate Gothic Bold" w:cs="Sakkal Majalla"/>
-                <w:b/>
-                <w:bCs/>
-                <w:sz w:val="24"/>
-                <w:szCs w:val="24"/>
-                <w:lang w:bidi="ar-MA"/>
-              </w:rPr>
-              <w:t>${GRADE</w:t>
-            </w:r>
-            <w:r>
-              <w:rPr>
-                <w:rFonts w:ascii="Copperplate Gothic Bold" w:hAnsi="Copperplate Gothic Bold" w:cs="Sakkal Majalla"/>
-                <w:b/>
-                <w:bCs/>
-                <w:sz w:val="24"/>
-                <w:szCs w:val="24"/>
-                <w:lang w:bidi="ar-MA"/>
-              </w:rPr>
-              <w:t>7</w:t>
-            </w:r>
-            <w:r>
-              <w:rPr>
-                <w:rFonts w:ascii="Copperplate Gothic Bold" w:hAnsi="Copperplate Gothic Bold" w:cs="Sakkal Majalla"/>
-                <w:b/>
-                <w:bCs/>
-                <w:sz w:val="24"/>
-                <w:szCs w:val="24"/>
-                <w:lang w:bidi="ar-MA"/>
-              </w:rPr>
-              <w:t>}</w:t>
+              <w:t>${GRADE5}</w:t>
+            </w:r>
+          </w:p>
+          <w:p>
+            <w:pPr>
+              <w:bidi/>
+              <w:rPr>
+                <w:rFonts w:ascii="Copperplate Gothic Bold" w:hAnsi="Copperplate Gothic Bold" w:cs="Sakkal Majalla"/>
+                <w:b/>
+                <w:bCs/>
+                <w:sz w:val="24"/>
+                <w:szCs w:val="24"/>
+                <w:lang w:bidi="ar-MA"/>
+              </w:rPr>
+            </w:pPr>
+          </w:p>
+          <w:p>
+            <w:pPr>
+              <w:bidi/>
+              <w:rPr>
+                <w:rFonts w:ascii="Copperplate Gothic Bold" w:hAnsi="Copperplate Gothic Bold" w:cs="Sakkal Majalla"/>
+                <w:b/>
+                <w:bCs/>
+                <w:sz w:val="24"/>
+                <w:szCs w:val="24"/>
+                <w:lang w:bidi="ar-MA"/>
+              </w:rPr>
+            </w:pPr>
+            <w:r>
+              <w:rPr>
+                <w:rFonts w:ascii="Copperplate Gothic Bold" w:hAnsi="Copperplate Gothic Bold" w:cs="Sakkal Majalla"/>
+                <w:b/>
+                <w:bCs/>
+                <w:sz w:val="24"/>
+                <w:szCs w:val="24"/>
+                <w:lang w:bidi="ar-MA"/>
+              </w:rPr>
+              <w:t>${GRADE6}</w:t>
+            </w:r>
+          </w:p>
+          <w:p>
+            <w:pPr>
+              <w:bidi/>
+              <w:rPr>
+                <w:rFonts w:ascii="Copperplate Gothic Bold" w:hAnsi="Copperplate Gothic Bold" w:cs="Sakkal Majalla"/>
+                <w:b/>
+                <w:bCs/>
+                <w:sz w:val="24"/>
+                <w:szCs w:val="24"/>
+                <w:lang w:bidi="ar-MA"/>
+              </w:rPr>
+            </w:pPr>
+          </w:p>
+          <w:p>
+            <w:pPr>
+              <w:bidi/>
+              <w:rPr>
+                <w:rFonts w:ascii="Copperplate Gothic Bold" w:hAnsi="Copperplate Gothic Bold" w:cs="Sakkal Majalla"/>
+                <w:b/>
+                <w:bCs/>
+                <w:sz w:val="24"/>
+                <w:szCs w:val="24"/>
+                <w:lang w:bidi="ar-MA"/>
+              </w:rPr>
+            </w:pPr>
+            <w:r>
+              <w:rPr>
+                <w:rFonts w:ascii="Copperplate Gothic Bold" w:hAnsi="Copperplate Gothic Bold" w:cs="Sakkal Majalla"/>
+                <w:b/>
+                <w:bCs/>
+                <w:sz w:val="24"/>
+                <w:szCs w:val="24"/>
+                <w:lang w:bidi="ar-MA"/>
+              </w:rPr>
+              <w:t>${GRADE7}</w:t>
             </w:r>
           </w:p>
           <w:p>
@@ -1909,29 +1778,7 @@
                 <w:szCs w:val="24"/>
                 <w:lang w:bidi="ar-MA"/>
               </w:rPr>
-              <w:t>${STATUS</w:t>
-            </w:r>
-            <w:r>
-              <w:rPr>
-                <w:rFonts w:ascii="Copperplate Gothic Bold" w:hAnsi="Copperplate Gothic Bold" w:cs="Sakkal Majalla"/>
-                <w:b/>
-                <w:bCs/>
-                <w:sz w:val="24"/>
-                <w:szCs w:val="24"/>
-                <w:lang w:bidi="ar-MA"/>
-              </w:rPr>
-              <w:t>5</w:t>
-            </w:r>
-            <w:r>
-              <w:rPr>
-                <w:rFonts w:ascii="Copperplate Gothic Bold" w:hAnsi="Copperplate Gothic Bold" w:cs="Sakkal Majalla"/>
-                <w:b/>
-                <w:bCs/>
-                <w:sz w:val="24"/>
-                <w:szCs w:val="24"/>
-                <w:lang w:bidi="ar-MA"/>
-              </w:rPr>
-              <w:t>}</w:t>
+              <w:t>${STATUS5}</w:t>
             </w:r>
           </w:p>
           <w:p>
@@ -1968,29 +1815,7 @@
                 <w:szCs w:val="24"/>
                 <w:lang w:bidi="ar-MA"/>
               </w:rPr>
-              <w:t>${STATUS</w:t>
-            </w:r>
-            <w:r>
-              <w:rPr>
-                <w:rFonts w:ascii="Copperplate Gothic Bold" w:hAnsi="Copperplate Gothic Bold" w:cs="Sakkal Majalla"/>
-                <w:b/>
-                <w:bCs/>
-                <w:sz w:val="24"/>
-                <w:szCs w:val="24"/>
-                <w:lang w:bidi="ar-MA"/>
-              </w:rPr>
-              <w:t>6</w:t>
-            </w:r>
-            <w:r>
-              <w:rPr>
-                <w:rFonts w:ascii="Copperplate Gothic Bold" w:hAnsi="Copperplate Gothic Bold" w:cs="Sakkal Majalla"/>
-                <w:b/>
-                <w:bCs/>
-                <w:sz w:val="24"/>
-                <w:szCs w:val="24"/>
-                <w:lang w:bidi="ar-MA"/>
-              </w:rPr>
-              <w:t>}</w:t>
+              <w:t>${STATUS6}</w:t>
             </w:r>
           </w:p>
           <w:p>

</xml_diff>